<commit_message>
Added motivation and models to the technical report
</commit_message>
<xml_diff>
--- a/Technical_Report.docx
+++ b/Technical_Report.docx
@@ -36,7 +36,7 @@
                     <pic:cNvPicPr/>
                   </pic:nvPicPr>
                   <pic:blipFill>
-                    <a:blip r:embed="rId7" cstate="print">
+                    <a:blip r:embed="rId8" cstate="print">
                       <a:extLst>
                         <a:ext uri="{28A0092B-C50C-407E-A947-70E740481C1C}">
                           <a14:useLocalDpi xmlns:a14="http://schemas.microsoft.com/office/drawing/2010/main" val="0"/>
@@ -179,6 +179,8 @@
             </w:rPr>
             <w:t>Table of Contents</w:t>
           </w:r>
+          <w:bookmarkStart w:id="0" w:name="_GoBack"/>
+          <w:bookmarkEnd w:id="0"/>
         </w:p>
         <w:p>
           <w:pPr>
@@ -203,7 +205,7 @@
           <w:r>
             <w:fldChar w:fldCharType="separate"/>
           </w:r>
-          <w:hyperlink w:anchor="_Toc20938392" w:history="1">
+          <w:hyperlink w:anchor="_Toc20940495" w:history="1">
             <w:r>
               <w:rPr>
                 <w:rStyle w:val="Hyperlink"/>
@@ -246,7 +248,7 @@
                 <w:noProof/>
                 <w:webHidden/>
               </w:rPr>
-              <w:instrText xml:space="preserve"> PAGEREF _Toc20938392 \h </w:instrText>
+              <w:instrText xml:space="preserve"> PAGEREF _Toc20940495 \h </w:instrText>
             </w:r>
             <w:r>
               <w:rPr>
@@ -266,7 +268,7 @@
                 <w:noProof/>
                 <w:webHidden/>
               </w:rPr>
-              <w:t>3</w:t>
+              <w:t>4</w:t>
             </w:r>
             <w:r>
               <w:rPr>
@@ -291,7 +293,7 @@
               <w:szCs w:val="24"/>
             </w:rPr>
           </w:pPr>
-          <w:hyperlink w:anchor="_Toc20938393" w:history="1">
+          <w:hyperlink w:anchor="_Toc20940496" w:history="1">
             <w:r>
               <w:rPr>
                 <w:rStyle w:val="Hyperlink"/>
@@ -334,7 +336,7 @@
                 <w:noProof/>
                 <w:webHidden/>
               </w:rPr>
-              <w:instrText xml:space="preserve"> PAGEREF _Toc20938393 \h </w:instrText>
+              <w:instrText xml:space="preserve"> PAGEREF _Toc20940496 \h </w:instrText>
             </w:r>
             <w:r>
               <w:rPr>
@@ -354,7 +356,7 @@
                 <w:noProof/>
                 <w:webHidden/>
               </w:rPr>
-              <w:t>3</w:t>
+              <w:t>4</w:t>
             </w:r>
             <w:r>
               <w:rPr>
@@ -379,7 +381,7 @@
               <w:szCs w:val="24"/>
             </w:rPr>
           </w:pPr>
-          <w:hyperlink w:anchor="_Toc20938394" w:history="1">
+          <w:hyperlink w:anchor="_Toc20940497" w:history="1">
             <w:r>
               <w:rPr>
                 <w:rStyle w:val="Hyperlink"/>
@@ -424,7 +426,7 @@
                 <w:noProof/>
                 <w:webHidden/>
               </w:rPr>
-              <w:instrText xml:space="preserve"> PAGEREF _Toc20938394 \h </w:instrText>
+              <w:instrText xml:space="preserve"> PAGEREF _Toc20940497 \h </w:instrText>
             </w:r>
             <w:r>
               <w:rPr>
@@ -444,7 +446,7 @@
                 <w:noProof/>
                 <w:webHidden/>
               </w:rPr>
-              <w:t>3</w:t>
+              <w:t>4</w:t>
             </w:r>
             <w:r>
               <w:rPr>
@@ -469,7 +471,7 @@
               <w:szCs w:val="24"/>
             </w:rPr>
           </w:pPr>
-          <w:hyperlink w:anchor="_Toc20938395" w:history="1">
+          <w:hyperlink w:anchor="_Toc20940498" w:history="1">
             <w:r>
               <w:rPr>
                 <w:rStyle w:val="Hyperlink"/>
@@ -512,7 +514,7 @@
                 <w:noProof/>
                 <w:webHidden/>
               </w:rPr>
-              <w:instrText xml:space="preserve"> PAGEREF _Toc20938395 \h </w:instrText>
+              <w:instrText xml:space="preserve"> PAGEREF _Toc20940498 \h </w:instrText>
             </w:r>
             <w:r>
               <w:rPr>
@@ -532,7 +534,7 @@
                 <w:noProof/>
                 <w:webHidden/>
               </w:rPr>
-              <w:t>3</w:t>
+              <w:t>4</w:t>
             </w:r>
             <w:r>
               <w:rPr>
@@ -557,7 +559,7 @@
               <w:szCs w:val="24"/>
             </w:rPr>
           </w:pPr>
-          <w:hyperlink w:anchor="_Toc20938396" w:history="1">
+          <w:hyperlink w:anchor="_Toc20940499" w:history="1">
             <w:r>
               <w:rPr>
                 <w:rStyle w:val="Hyperlink"/>
@@ -600,7 +602,7 @@
                 <w:noProof/>
                 <w:webHidden/>
               </w:rPr>
-              <w:instrText xml:space="preserve"> PAGEREF _Toc20938396 \h </w:instrText>
+              <w:instrText xml:space="preserve"> PAGEREF _Toc20940499 \h </w:instrText>
             </w:r>
             <w:r>
               <w:rPr>
@@ -620,7 +622,7 @@
                 <w:noProof/>
                 <w:webHidden/>
               </w:rPr>
-              <w:t>3</w:t>
+              <w:t>5</w:t>
             </w:r>
             <w:r>
               <w:rPr>
@@ -645,7 +647,7 @@
               <w:szCs w:val="24"/>
             </w:rPr>
           </w:pPr>
-          <w:hyperlink w:anchor="_Toc20938397" w:history="1">
+          <w:hyperlink w:anchor="_Toc20940500" w:history="1">
             <w:r>
               <w:rPr>
                 <w:rStyle w:val="Hyperlink"/>
@@ -688,7 +690,7 @@
                 <w:noProof/>
                 <w:webHidden/>
               </w:rPr>
-              <w:instrText xml:space="preserve"> PAGEREF _Toc20938397 \h </w:instrText>
+              <w:instrText xml:space="preserve"> PAGEREF _Toc20940500 \h </w:instrText>
             </w:r>
             <w:r>
               <w:rPr>
@@ -708,7 +710,7 @@
                 <w:noProof/>
                 <w:webHidden/>
               </w:rPr>
-              <w:t>4</w:t>
+              <w:t>5</w:t>
             </w:r>
             <w:r>
               <w:rPr>
@@ -733,7 +735,7 @@
               <w:szCs w:val="24"/>
             </w:rPr>
           </w:pPr>
-          <w:hyperlink w:anchor="_Toc20938398" w:history="1">
+          <w:hyperlink w:anchor="_Toc20940501" w:history="1">
             <w:r>
               <w:rPr>
                 <w:rStyle w:val="Hyperlink"/>
@@ -776,7 +778,7 @@
                 <w:noProof/>
                 <w:webHidden/>
               </w:rPr>
-              <w:instrText xml:space="preserve"> PAGEREF _Toc20938398 \h </w:instrText>
+              <w:instrText xml:space="preserve"> PAGEREF _Toc20940501 \h </w:instrText>
             </w:r>
             <w:r>
               <w:rPr>
@@ -796,7 +798,7 @@
                 <w:noProof/>
                 <w:webHidden/>
               </w:rPr>
-              <w:t>4</w:t>
+              <w:t>5</w:t>
             </w:r>
             <w:r>
               <w:rPr>
@@ -821,7 +823,7 @@
               <w:szCs w:val="24"/>
             </w:rPr>
           </w:pPr>
-          <w:hyperlink w:anchor="_Toc20938399" w:history="1">
+          <w:hyperlink w:anchor="_Toc20940502" w:history="1">
             <w:r>
               <w:rPr>
                 <w:rStyle w:val="Hyperlink"/>
@@ -864,7 +866,7 @@
                 <w:noProof/>
                 <w:webHidden/>
               </w:rPr>
-              <w:instrText xml:space="preserve"> PAGEREF _Toc20938399 \h </w:instrText>
+              <w:instrText xml:space="preserve"> PAGEREF _Toc20940502 \h </w:instrText>
             </w:r>
             <w:r>
               <w:rPr>
@@ -884,7 +886,7 @@
                 <w:noProof/>
                 <w:webHidden/>
               </w:rPr>
-              <w:t>4</w:t>
+              <w:t>5</w:t>
             </w:r>
             <w:r>
               <w:rPr>
@@ -909,7 +911,7 @@
               <w:szCs w:val="24"/>
             </w:rPr>
           </w:pPr>
-          <w:hyperlink w:anchor="_Toc20938400" w:history="1">
+          <w:hyperlink w:anchor="_Toc20940503" w:history="1">
             <w:r>
               <w:rPr>
                 <w:rStyle w:val="Hyperlink"/>
@@ -952,7 +954,7 @@
                 <w:noProof/>
                 <w:webHidden/>
               </w:rPr>
-              <w:instrText xml:space="preserve"> PAGEREF _Toc20938400 \h </w:instrText>
+              <w:instrText xml:space="preserve"> PAGEREF _Toc20940503 \h </w:instrText>
             </w:r>
             <w:r>
               <w:rPr>
@@ -972,7 +974,7 @@
                 <w:noProof/>
                 <w:webHidden/>
               </w:rPr>
-              <w:t>4</w:t>
+              <w:t>5</w:t>
             </w:r>
             <w:r>
               <w:rPr>
@@ -997,7 +999,7 @@
               <w:szCs w:val="24"/>
             </w:rPr>
           </w:pPr>
-          <w:hyperlink w:anchor="_Toc20938401" w:history="1">
+          <w:hyperlink w:anchor="_Toc20940504" w:history="1">
             <w:r>
               <w:rPr>
                 <w:rStyle w:val="Hyperlink"/>
@@ -1042,7 +1044,7 @@
                 <w:noProof/>
                 <w:webHidden/>
               </w:rPr>
-              <w:instrText xml:space="preserve"> PAGEREF _Toc20938401 \h </w:instrText>
+              <w:instrText xml:space="preserve"> PAGEREF _Toc20940504 \h </w:instrText>
             </w:r>
             <w:r>
               <w:rPr>
@@ -1062,7 +1064,183 @@
                 <w:noProof/>
                 <w:webHidden/>
               </w:rPr>
-              <w:t>4</w:t>
+              <w:t>5</w:t>
+            </w:r>
+            <w:r>
+              <w:rPr>
+                <w:noProof/>
+                <w:webHidden/>
+              </w:rPr>
+              <w:fldChar w:fldCharType="end"/>
+            </w:r>
+          </w:hyperlink>
+        </w:p>
+        <w:p>
+          <w:pPr>
+            <w:pStyle w:val="TOC3"/>
+            <w:tabs>
+              <w:tab w:val="left" w:pos="1200"/>
+              <w:tab w:val="right" w:leader="dot" w:pos="9350"/>
+            </w:tabs>
+            <w:rPr>
+              <w:rFonts w:eastAsiaTheme="minorEastAsia"/>
+              <w:noProof/>
+              <w:sz w:val="24"/>
+              <w:szCs w:val="24"/>
+            </w:rPr>
+          </w:pPr>
+          <w:hyperlink w:anchor="_Toc20940505" w:history="1">
+            <w:r>
+              <w:rPr>
+                <w:rStyle w:val="Hyperlink"/>
+                <w:noProof/>
+              </w:rPr>
+              <w:t>4.1.1</w:t>
+            </w:r>
+            <w:r>
+              <w:rPr>
+                <w:rFonts w:eastAsiaTheme="minorEastAsia"/>
+                <w:noProof/>
+                <w:sz w:val="24"/>
+                <w:szCs w:val="24"/>
+              </w:rPr>
+              <w:tab/>
+            </w:r>
+            <w:r>
+              <w:rPr>
+                <w:rStyle w:val="Hyperlink"/>
+                <w:noProof/>
+              </w:rPr>
+              <w:t>Examples of filtered/sorted attributes</w:t>
+            </w:r>
+            <w:r>
+              <w:rPr>
+                <w:noProof/>
+                <w:webHidden/>
+              </w:rPr>
+              <w:tab/>
+            </w:r>
+            <w:r>
+              <w:rPr>
+                <w:noProof/>
+                <w:webHidden/>
+              </w:rPr>
+              <w:fldChar w:fldCharType="begin"/>
+            </w:r>
+            <w:r>
+              <w:rPr>
+                <w:noProof/>
+                <w:webHidden/>
+              </w:rPr>
+              <w:instrText xml:space="preserve"> PAGEREF _Toc20940505 \h </w:instrText>
+            </w:r>
+            <w:r>
+              <w:rPr>
+                <w:noProof/>
+                <w:webHidden/>
+              </w:rPr>
+            </w:r>
+            <w:r>
+              <w:rPr>
+                <w:noProof/>
+                <w:webHidden/>
+              </w:rPr>
+              <w:fldChar w:fldCharType="separate"/>
+            </w:r>
+            <w:r>
+              <w:rPr>
+                <w:noProof/>
+                <w:webHidden/>
+              </w:rPr>
+              <w:t>6</w:t>
+            </w:r>
+            <w:r>
+              <w:rPr>
+                <w:noProof/>
+                <w:webHidden/>
+              </w:rPr>
+              <w:fldChar w:fldCharType="end"/>
+            </w:r>
+          </w:hyperlink>
+        </w:p>
+        <w:p>
+          <w:pPr>
+            <w:pStyle w:val="TOC3"/>
+            <w:tabs>
+              <w:tab w:val="left" w:pos="1200"/>
+              <w:tab w:val="right" w:leader="dot" w:pos="9350"/>
+            </w:tabs>
+            <w:rPr>
+              <w:rFonts w:eastAsiaTheme="minorEastAsia"/>
+              <w:noProof/>
+              <w:sz w:val="24"/>
+              <w:szCs w:val="24"/>
+            </w:rPr>
+          </w:pPr>
+          <w:hyperlink w:anchor="_Toc20940506" w:history="1">
+            <w:r>
+              <w:rPr>
+                <w:rStyle w:val="Hyperlink"/>
+                <w:noProof/>
+              </w:rPr>
+              <w:t>4.1.2</w:t>
+            </w:r>
+            <w:r>
+              <w:rPr>
+                <w:rFonts w:eastAsiaTheme="minorEastAsia"/>
+                <w:noProof/>
+                <w:sz w:val="24"/>
+                <w:szCs w:val="24"/>
+              </w:rPr>
+              <w:tab/>
+            </w:r>
+            <w:r>
+              <w:rPr>
+                <w:rStyle w:val="Hyperlink"/>
+                <w:noProof/>
+              </w:rPr>
+              <w:t>Examples of searchable attributes</w:t>
+            </w:r>
+            <w:r>
+              <w:rPr>
+                <w:noProof/>
+                <w:webHidden/>
+              </w:rPr>
+              <w:tab/>
+            </w:r>
+            <w:r>
+              <w:rPr>
+                <w:noProof/>
+                <w:webHidden/>
+              </w:rPr>
+              <w:fldChar w:fldCharType="begin"/>
+            </w:r>
+            <w:r>
+              <w:rPr>
+                <w:noProof/>
+                <w:webHidden/>
+              </w:rPr>
+              <w:instrText xml:space="preserve"> PAGEREF _Toc20940506 \h </w:instrText>
+            </w:r>
+            <w:r>
+              <w:rPr>
+                <w:noProof/>
+                <w:webHidden/>
+              </w:rPr>
+            </w:r>
+            <w:r>
+              <w:rPr>
+                <w:noProof/>
+                <w:webHidden/>
+              </w:rPr>
+              <w:fldChar w:fldCharType="separate"/>
+            </w:r>
+            <w:r>
+              <w:rPr>
+                <w:noProof/>
+                <w:webHidden/>
+              </w:rPr>
+              <w:t>6</w:t>
             </w:r>
             <w:r>
               <w:rPr>
@@ -1087,7 +1265,7 @@
               <w:szCs w:val="24"/>
             </w:rPr>
           </w:pPr>
-          <w:hyperlink w:anchor="_Toc20938402" w:history="1">
+          <w:hyperlink w:anchor="_Toc20940507" w:history="1">
             <w:r>
               <w:rPr>
                 <w:rStyle w:val="Hyperlink"/>
@@ -1132,7 +1310,7 @@
                 <w:noProof/>
                 <w:webHidden/>
               </w:rPr>
-              <w:instrText xml:space="preserve"> PAGEREF _Toc20938402 \h </w:instrText>
+              <w:instrText xml:space="preserve"> PAGEREF _Toc20940507 \h </w:instrText>
             </w:r>
             <w:r>
               <w:rPr>
@@ -1152,7 +1330,183 @@
                 <w:noProof/>
                 <w:webHidden/>
               </w:rPr>
-              <w:t>4</w:t>
+              <w:t>6</w:t>
+            </w:r>
+            <w:r>
+              <w:rPr>
+                <w:noProof/>
+                <w:webHidden/>
+              </w:rPr>
+              <w:fldChar w:fldCharType="end"/>
+            </w:r>
+          </w:hyperlink>
+        </w:p>
+        <w:p>
+          <w:pPr>
+            <w:pStyle w:val="TOC3"/>
+            <w:tabs>
+              <w:tab w:val="left" w:pos="1200"/>
+              <w:tab w:val="right" w:leader="dot" w:pos="9350"/>
+            </w:tabs>
+            <w:rPr>
+              <w:rFonts w:eastAsiaTheme="minorEastAsia"/>
+              <w:noProof/>
+              <w:sz w:val="24"/>
+              <w:szCs w:val="24"/>
+            </w:rPr>
+          </w:pPr>
+          <w:hyperlink w:anchor="_Toc20940508" w:history="1">
+            <w:r>
+              <w:rPr>
+                <w:rStyle w:val="Hyperlink"/>
+                <w:noProof/>
+              </w:rPr>
+              <w:t>4.2.1</w:t>
+            </w:r>
+            <w:r>
+              <w:rPr>
+                <w:rFonts w:eastAsiaTheme="minorEastAsia"/>
+                <w:noProof/>
+                <w:sz w:val="24"/>
+                <w:szCs w:val="24"/>
+              </w:rPr>
+              <w:tab/>
+            </w:r>
+            <w:r>
+              <w:rPr>
+                <w:rStyle w:val="Hyperlink"/>
+                <w:noProof/>
+              </w:rPr>
+              <w:t>Examples of filtered/sorted attributes</w:t>
+            </w:r>
+            <w:r>
+              <w:rPr>
+                <w:noProof/>
+                <w:webHidden/>
+              </w:rPr>
+              <w:tab/>
+            </w:r>
+            <w:r>
+              <w:rPr>
+                <w:noProof/>
+                <w:webHidden/>
+              </w:rPr>
+              <w:fldChar w:fldCharType="begin"/>
+            </w:r>
+            <w:r>
+              <w:rPr>
+                <w:noProof/>
+                <w:webHidden/>
+              </w:rPr>
+              <w:instrText xml:space="preserve"> PAGEREF _Toc20940508 \h </w:instrText>
+            </w:r>
+            <w:r>
+              <w:rPr>
+                <w:noProof/>
+                <w:webHidden/>
+              </w:rPr>
+            </w:r>
+            <w:r>
+              <w:rPr>
+                <w:noProof/>
+                <w:webHidden/>
+              </w:rPr>
+              <w:fldChar w:fldCharType="separate"/>
+            </w:r>
+            <w:r>
+              <w:rPr>
+                <w:noProof/>
+                <w:webHidden/>
+              </w:rPr>
+              <w:t>6</w:t>
+            </w:r>
+            <w:r>
+              <w:rPr>
+                <w:noProof/>
+                <w:webHidden/>
+              </w:rPr>
+              <w:fldChar w:fldCharType="end"/>
+            </w:r>
+          </w:hyperlink>
+        </w:p>
+        <w:p>
+          <w:pPr>
+            <w:pStyle w:val="TOC3"/>
+            <w:tabs>
+              <w:tab w:val="left" w:pos="1200"/>
+              <w:tab w:val="right" w:leader="dot" w:pos="9350"/>
+            </w:tabs>
+            <w:rPr>
+              <w:rFonts w:eastAsiaTheme="minorEastAsia"/>
+              <w:noProof/>
+              <w:sz w:val="24"/>
+              <w:szCs w:val="24"/>
+            </w:rPr>
+          </w:pPr>
+          <w:hyperlink w:anchor="_Toc20940509" w:history="1">
+            <w:r>
+              <w:rPr>
+                <w:rStyle w:val="Hyperlink"/>
+                <w:noProof/>
+              </w:rPr>
+              <w:t>4.2.2</w:t>
+            </w:r>
+            <w:r>
+              <w:rPr>
+                <w:rFonts w:eastAsiaTheme="minorEastAsia"/>
+                <w:noProof/>
+                <w:sz w:val="24"/>
+                <w:szCs w:val="24"/>
+              </w:rPr>
+              <w:tab/>
+            </w:r>
+            <w:r>
+              <w:rPr>
+                <w:rStyle w:val="Hyperlink"/>
+                <w:noProof/>
+              </w:rPr>
+              <w:t>Examples of searchable attributes</w:t>
+            </w:r>
+            <w:r>
+              <w:rPr>
+                <w:noProof/>
+                <w:webHidden/>
+              </w:rPr>
+              <w:tab/>
+            </w:r>
+            <w:r>
+              <w:rPr>
+                <w:noProof/>
+                <w:webHidden/>
+              </w:rPr>
+              <w:fldChar w:fldCharType="begin"/>
+            </w:r>
+            <w:r>
+              <w:rPr>
+                <w:noProof/>
+                <w:webHidden/>
+              </w:rPr>
+              <w:instrText xml:space="preserve"> PAGEREF _Toc20940509 \h </w:instrText>
+            </w:r>
+            <w:r>
+              <w:rPr>
+                <w:noProof/>
+                <w:webHidden/>
+              </w:rPr>
+            </w:r>
+            <w:r>
+              <w:rPr>
+                <w:noProof/>
+                <w:webHidden/>
+              </w:rPr>
+              <w:fldChar w:fldCharType="separate"/>
+            </w:r>
+            <w:r>
+              <w:rPr>
+                <w:noProof/>
+                <w:webHidden/>
+              </w:rPr>
+              <w:t>7</w:t>
             </w:r>
             <w:r>
               <w:rPr>
@@ -1177,7 +1531,7 @@
               <w:szCs w:val="24"/>
             </w:rPr>
           </w:pPr>
-          <w:hyperlink w:anchor="_Toc20938403" w:history="1">
+          <w:hyperlink w:anchor="_Toc20940510" w:history="1">
             <w:r>
               <w:rPr>
                 <w:rStyle w:val="Hyperlink"/>
@@ -1201,7 +1555,7 @@
                 <w:rFonts w:cstheme="majorHAnsi"/>
                 <w:noProof/>
               </w:rPr>
-              <w:t>Locations</w:t>
+              <w:t>Location</w:t>
             </w:r>
             <w:r>
               <w:rPr>
@@ -1222,7 +1576,7 @@
                 <w:noProof/>
                 <w:webHidden/>
               </w:rPr>
-              <w:instrText xml:space="preserve"> PAGEREF _Toc20938403 \h </w:instrText>
+              <w:instrText xml:space="preserve"> PAGEREF _Toc20940510 \h </w:instrText>
             </w:r>
             <w:r>
               <w:rPr>
@@ -1242,7 +1596,183 @@
                 <w:noProof/>
                 <w:webHidden/>
               </w:rPr>
-              <w:t>5</w:t>
+              <w:t>7</w:t>
+            </w:r>
+            <w:r>
+              <w:rPr>
+                <w:noProof/>
+                <w:webHidden/>
+              </w:rPr>
+              <w:fldChar w:fldCharType="end"/>
+            </w:r>
+          </w:hyperlink>
+        </w:p>
+        <w:p>
+          <w:pPr>
+            <w:pStyle w:val="TOC3"/>
+            <w:tabs>
+              <w:tab w:val="left" w:pos="1200"/>
+              <w:tab w:val="right" w:leader="dot" w:pos="9350"/>
+            </w:tabs>
+            <w:rPr>
+              <w:rFonts w:eastAsiaTheme="minorEastAsia"/>
+              <w:noProof/>
+              <w:sz w:val="24"/>
+              <w:szCs w:val="24"/>
+            </w:rPr>
+          </w:pPr>
+          <w:hyperlink w:anchor="_Toc20940511" w:history="1">
+            <w:r>
+              <w:rPr>
+                <w:rStyle w:val="Hyperlink"/>
+                <w:noProof/>
+              </w:rPr>
+              <w:t>4.3.1</w:t>
+            </w:r>
+            <w:r>
+              <w:rPr>
+                <w:rFonts w:eastAsiaTheme="minorEastAsia"/>
+                <w:noProof/>
+                <w:sz w:val="24"/>
+                <w:szCs w:val="24"/>
+              </w:rPr>
+              <w:tab/>
+            </w:r>
+            <w:r>
+              <w:rPr>
+                <w:rStyle w:val="Hyperlink"/>
+                <w:noProof/>
+              </w:rPr>
+              <w:t>Examples of filtered/sorted attributes</w:t>
+            </w:r>
+            <w:r>
+              <w:rPr>
+                <w:noProof/>
+                <w:webHidden/>
+              </w:rPr>
+              <w:tab/>
+            </w:r>
+            <w:r>
+              <w:rPr>
+                <w:noProof/>
+                <w:webHidden/>
+              </w:rPr>
+              <w:fldChar w:fldCharType="begin"/>
+            </w:r>
+            <w:r>
+              <w:rPr>
+                <w:noProof/>
+                <w:webHidden/>
+              </w:rPr>
+              <w:instrText xml:space="preserve"> PAGEREF _Toc20940511 \h </w:instrText>
+            </w:r>
+            <w:r>
+              <w:rPr>
+                <w:noProof/>
+                <w:webHidden/>
+              </w:rPr>
+            </w:r>
+            <w:r>
+              <w:rPr>
+                <w:noProof/>
+                <w:webHidden/>
+              </w:rPr>
+              <w:fldChar w:fldCharType="separate"/>
+            </w:r>
+            <w:r>
+              <w:rPr>
+                <w:noProof/>
+                <w:webHidden/>
+              </w:rPr>
+              <w:t>7</w:t>
+            </w:r>
+            <w:r>
+              <w:rPr>
+                <w:noProof/>
+                <w:webHidden/>
+              </w:rPr>
+              <w:fldChar w:fldCharType="end"/>
+            </w:r>
+          </w:hyperlink>
+        </w:p>
+        <w:p>
+          <w:pPr>
+            <w:pStyle w:val="TOC3"/>
+            <w:tabs>
+              <w:tab w:val="left" w:pos="1200"/>
+              <w:tab w:val="right" w:leader="dot" w:pos="9350"/>
+            </w:tabs>
+            <w:rPr>
+              <w:rFonts w:eastAsiaTheme="minorEastAsia"/>
+              <w:noProof/>
+              <w:sz w:val="24"/>
+              <w:szCs w:val="24"/>
+            </w:rPr>
+          </w:pPr>
+          <w:hyperlink w:anchor="_Toc20940512" w:history="1">
+            <w:r>
+              <w:rPr>
+                <w:rStyle w:val="Hyperlink"/>
+                <w:noProof/>
+              </w:rPr>
+              <w:t>4.3.2</w:t>
+            </w:r>
+            <w:r>
+              <w:rPr>
+                <w:rFonts w:eastAsiaTheme="minorEastAsia"/>
+                <w:noProof/>
+                <w:sz w:val="24"/>
+                <w:szCs w:val="24"/>
+              </w:rPr>
+              <w:tab/>
+            </w:r>
+            <w:r>
+              <w:rPr>
+                <w:rStyle w:val="Hyperlink"/>
+                <w:noProof/>
+              </w:rPr>
+              <w:t>Examples of searchable attributes</w:t>
+            </w:r>
+            <w:r>
+              <w:rPr>
+                <w:noProof/>
+                <w:webHidden/>
+              </w:rPr>
+              <w:tab/>
+            </w:r>
+            <w:r>
+              <w:rPr>
+                <w:noProof/>
+                <w:webHidden/>
+              </w:rPr>
+              <w:fldChar w:fldCharType="begin"/>
+            </w:r>
+            <w:r>
+              <w:rPr>
+                <w:noProof/>
+                <w:webHidden/>
+              </w:rPr>
+              <w:instrText xml:space="preserve"> PAGEREF _Toc20940512 \h </w:instrText>
+            </w:r>
+            <w:r>
+              <w:rPr>
+                <w:noProof/>
+                <w:webHidden/>
+              </w:rPr>
+            </w:r>
+            <w:r>
+              <w:rPr>
+                <w:noProof/>
+                <w:webHidden/>
+              </w:rPr>
+              <w:fldChar w:fldCharType="separate"/>
+            </w:r>
+            <w:r>
+              <w:rPr>
+                <w:noProof/>
+                <w:webHidden/>
+              </w:rPr>
+              <w:t>7</w:t>
             </w:r>
             <w:r>
               <w:rPr>
@@ -1267,7 +1797,7 @@
               <w:szCs w:val="24"/>
             </w:rPr>
           </w:pPr>
-          <w:hyperlink w:anchor="_Toc20938404" w:history="1">
+          <w:hyperlink w:anchor="_Toc20940513" w:history="1">
             <w:r>
               <w:rPr>
                 <w:rStyle w:val="Hyperlink"/>
@@ -1310,7 +1840,7 @@
                 <w:noProof/>
                 <w:webHidden/>
               </w:rPr>
-              <w:instrText xml:space="preserve"> PAGEREF _Toc20938404 \h </w:instrText>
+              <w:instrText xml:space="preserve"> PAGEREF _Toc20940513 \h </w:instrText>
             </w:r>
             <w:r>
               <w:rPr>
@@ -1330,7 +1860,7 @@
                 <w:noProof/>
                 <w:webHidden/>
               </w:rPr>
-              <w:t>5</w:t>
+              <w:t>8</w:t>
             </w:r>
             <w:r>
               <w:rPr>
@@ -1355,7 +1885,7 @@
               <w:szCs w:val="24"/>
             </w:rPr>
           </w:pPr>
-          <w:hyperlink w:anchor="_Toc20938405" w:history="1">
+          <w:hyperlink w:anchor="_Toc20940514" w:history="1">
             <w:r>
               <w:rPr>
                 <w:rStyle w:val="Hyperlink"/>
@@ -1400,7 +1930,7 @@
                 <w:noProof/>
                 <w:webHidden/>
               </w:rPr>
-              <w:instrText xml:space="preserve"> PAGEREF _Toc20938405 \h </w:instrText>
+              <w:instrText xml:space="preserve"> PAGEREF _Toc20940514 \h </w:instrText>
             </w:r>
             <w:r>
               <w:rPr>
@@ -1420,7 +1950,7 @@
                 <w:noProof/>
                 <w:webHidden/>
               </w:rPr>
-              <w:t>5</w:t>
+              <w:t>8</w:t>
             </w:r>
             <w:r>
               <w:rPr>
@@ -1445,7 +1975,7 @@
               <w:szCs w:val="24"/>
             </w:rPr>
           </w:pPr>
-          <w:hyperlink w:anchor="_Toc20938406" w:history="1">
+          <w:hyperlink w:anchor="_Toc20940515" w:history="1">
             <w:r>
               <w:rPr>
                 <w:rStyle w:val="Hyperlink"/>
@@ -1490,7 +2020,7 @@
                 <w:noProof/>
                 <w:webHidden/>
               </w:rPr>
-              <w:instrText xml:space="preserve"> PAGEREF _Toc20938406 \h </w:instrText>
+              <w:instrText xml:space="preserve"> PAGEREF _Toc20940515 \h </w:instrText>
             </w:r>
             <w:r>
               <w:rPr>
@@ -1510,7 +2040,7 @@
                 <w:noProof/>
                 <w:webHidden/>
               </w:rPr>
-              <w:t>5</w:t>
+              <w:t>8</w:t>
             </w:r>
             <w:r>
               <w:rPr>
@@ -1535,7 +2065,7 @@
               <w:szCs w:val="24"/>
             </w:rPr>
           </w:pPr>
-          <w:hyperlink w:anchor="_Toc20938407" w:history="1">
+          <w:hyperlink w:anchor="_Toc20940516" w:history="1">
             <w:r>
               <w:rPr>
                 <w:rStyle w:val="Hyperlink"/>
@@ -1578,7 +2108,7 @@
                 <w:noProof/>
                 <w:webHidden/>
               </w:rPr>
-              <w:instrText xml:space="preserve"> PAGEREF _Toc20938407 \h </w:instrText>
+              <w:instrText xml:space="preserve"> PAGEREF _Toc20940516 \h </w:instrText>
             </w:r>
             <w:r>
               <w:rPr>
@@ -1598,7 +2128,7 @@
                 <w:noProof/>
                 <w:webHidden/>
               </w:rPr>
-              <w:t>5</w:t>
+              <w:t>8</w:t>
             </w:r>
             <w:r>
               <w:rPr>
@@ -1639,22 +2169,18 @@
       <w:r>
         <w:br w:type="page"/>
       </w:r>
-      <w:bookmarkStart w:id="0" w:name="_GoBack"/>
-      <w:bookmarkEnd w:id="0"/>
     </w:p>
     <w:p>
       <w:pPr>
         <w:pStyle w:val="Heading1"/>
       </w:pPr>
-      <w:bookmarkStart w:id="1" w:name="_Toc20938392"/>
+      <w:bookmarkStart w:id="1" w:name="_Toc20940495"/>
       <w:r>
         <w:lastRenderedPageBreak/>
         <w:t>1</w:t>
       </w:r>
       <w:r>
         <w:tab/>
-      </w:r>
-      <w:r>
         <w:t>Motivation</w:t>
       </w:r>
       <w:bookmarkEnd w:id="1"/>
@@ -1664,206 +2190,50 @@
         <w:ind w:firstLine="720"/>
       </w:pPr>
       <w:r>
-        <w:t xml:space="preserve">Lorem ipsum dolor sit </w:t>
-      </w:r>
-      <w:proofErr w:type="spellStart"/>
-      <w:r>
-        <w:t>amet</w:t>
-      </w:r>
-      <w:proofErr w:type="spellEnd"/>
-      <w:r>
-        <w:t xml:space="preserve">, </w:t>
-      </w:r>
-      <w:proofErr w:type="spellStart"/>
-      <w:r>
-        <w:t>consetetur</w:t>
-      </w:r>
-      <w:proofErr w:type="spellEnd"/>
-      <w:r>
-        <w:t xml:space="preserve"> </w:t>
-      </w:r>
-      <w:proofErr w:type="spellStart"/>
-      <w:r>
-        <w:t>sadipscing</w:t>
-      </w:r>
-      <w:proofErr w:type="spellEnd"/>
-      <w:r>
-        <w:t xml:space="preserve"> </w:t>
-      </w:r>
-      <w:proofErr w:type="spellStart"/>
-      <w:r>
-        <w:t>elitr</w:t>
-      </w:r>
-      <w:proofErr w:type="spellEnd"/>
-      <w:r>
-        <w:t xml:space="preserve">, </w:t>
-      </w:r>
-      <w:proofErr w:type="spellStart"/>
-      <w:r>
-        <w:t>sed</w:t>
-      </w:r>
-      <w:proofErr w:type="spellEnd"/>
-      <w:r>
-        <w:t xml:space="preserve"> </w:t>
-      </w:r>
-      <w:proofErr w:type="spellStart"/>
-      <w:r>
-        <w:t>diam</w:t>
-      </w:r>
-      <w:proofErr w:type="spellEnd"/>
-      <w:r>
-        <w:t xml:space="preserve"> </w:t>
-      </w:r>
-      <w:proofErr w:type="spellStart"/>
-      <w:r>
-        <w:t>nonumy</w:t>
-      </w:r>
-      <w:proofErr w:type="spellEnd"/>
-      <w:r>
-        <w:t xml:space="preserve"> </w:t>
-      </w:r>
-      <w:proofErr w:type="spellStart"/>
-      <w:r>
-        <w:t>eirmod</w:t>
-      </w:r>
-      <w:proofErr w:type="spellEnd"/>
-      <w:r>
-        <w:t xml:space="preserve"> </w:t>
-      </w:r>
-      <w:proofErr w:type="spellStart"/>
-      <w:r>
-        <w:t>tempor</w:t>
-      </w:r>
-      <w:proofErr w:type="spellEnd"/>
-      <w:r>
-        <w:t xml:space="preserve"> </w:t>
-      </w:r>
-      <w:proofErr w:type="spellStart"/>
-      <w:r>
-        <w:t>invidunt</w:t>
-      </w:r>
-      <w:proofErr w:type="spellEnd"/>
-      <w:r>
-        <w:t xml:space="preserve"> </w:t>
-      </w:r>
-      <w:proofErr w:type="spellStart"/>
-      <w:r>
-        <w:t>ut</w:t>
-      </w:r>
-      <w:proofErr w:type="spellEnd"/>
-      <w:r>
-        <w:t xml:space="preserve"> </w:t>
-      </w:r>
-      <w:proofErr w:type="spellStart"/>
-      <w:r>
-        <w:t>labore</w:t>
-      </w:r>
-      <w:proofErr w:type="spellEnd"/>
-      <w:r>
-        <w:t xml:space="preserve"> et dolore magna </w:t>
-      </w:r>
-      <w:proofErr w:type="spellStart"/>
-      <w:r>
-        <w:t>aliquyam</w:t>
-      </w:r>
-      <w:proofErr w:type="spellEnd"/>
-      <w:r>
-        <w:t xml:space="preserve"> </w:t>
-      </w:r>
-      <w:proofErr w:type="spellStart"/>
-      <w:r>
-        <w:t>erat</w:t>
-      </w:r>
-      <w:proofErr w:type="spellEnd"/>
-      <w:r>
-        <w:t xml:space="preserve">, </w:t>
-      </w:r>
-      <w:proofErr w:type="spellStart"/>
-      <w:r>
-        <w:t>sed</w:t>
-      </w:r>
-      <w:proofErr w:type="spellEnd"/>
-      <w:r>
-        <w:t xml:space="preserve"> </w:t>
-      </w:r>
-      <w:proofErr w:type="spellStart"/>
-      <w:r>
-        <w:t>diam</w:t>
-      </w:r>
-      <w:proofErr w:type="spellEnd"/>
-      <w:r>
-        <w:t xml:space="preserve"> </w:t>
-      </w:r>
-      <w:proofErr w:type="spellStart"/>
-      <w:r>
-        <w:t>voluptua</w:t>
-      </w:r>
-      <w:proofErr w:type="spellEnd"/>
-      <w:r>
-        <w:t xml:space="preserve">. At </w:t>
-      </w:r>
-      <w:proofErr w:type="spellStart"/>
-      <w:r>
-        <w:t>vero</w:t>
-      </w:r>
-      <w:proofErr w:type="spellEnd"/>
-      <w:r>
-        <w:t xml:space="preserve"> </w:t>
-      </w:r>
-      <w:proofErr w:type="spellStart"/>
-      <w:r>
-        <w:t>eos</w:t>
-      </w:r>
-      <w:proofErr w:type="spellEnd"/>
-      <w:r>
-        <w:t xml:space="preserve"> et </w:t>
-      </w:r>
-      <w:proofErr w:type="spellStart"/>
-      <w:r>
-        <w:t>accusam</w:t>
-      </w:r>
-      <w:proofErr w:type="spellEnd"/>
-      <w:r>
-        <w:t xml:space="preserve"> et </w:t>
-      </w:r>
-      <w:proofErr w:type="spellStart"/>
-      <w:r>
-        <w:t>justo</w:t>
-      </w:r>
-      <w:proofErr w:type="spellEnd"/>
-      <w:r>
-        <w:t xml:space="preserve"> duo </w:t>
-      </w:r>
-      <w:proofErr w:type="spellStart"/>
-      <w:r>
-        <w:t>dolores</w:t>
-      </w:r>
-      <w:proofErr w:type="spellEnd"/>
-      <w:r>
-        <w:t xml:space="preserve"> et </w:t>
-      </w:r>
-      <w:proofErr w:type="spellStart"/>
-      <w:r>
-        <w:t>ea</w:t>
-      </w:r>
-      <w:proofErr w:type="spellEnd"/>
-      <w:r>
-        <w:t xml:space="preserve"> </w:t>
-      </w:r>
-      <w:proofErr w:type="spellStart"/>
-      <w:r>
-        <w:t>rebum</w:t>
-      </w:r>
-      <w:proofErr w:type="spellEnd"/>
-      <w:r>
-        <w:t>.</w:t>
+        <w:t>This project aims to encourage Americans and tourists to go outdoors by highlighting National Parks and recreational activities in their area. In doing this, we hope to answer three questions:</w:t>
+      </w:r>
+    </w:p>
+    <w:p>
+      <w:pPr>
+        <w:pStyle w:val="ListParagraph"/>
+        <w:numPr>
+          <w:ilvl w:val="0"/>
+          <w:numId w:val="1"/>
+        </w:numPr>
+      </w:pPr>
+      <w:r>
+        <w:t>What outdoor activities can the user participate in throughout their area?</w:t>
+      </w:r>
+    </w:p>
+    <w:p>
+      <w:pPr>
+        <w:pStyle w:val="ListParagraph"/>
+        <w:numPr>
+          <w:ilvl w:val="0"/>
+          <w:numId w:val="1"/>
+        </w:numPr>
+      </w:pPr>
+      <w:r>
+        <w:t>Is there a correlation between accessibility to outdoor parks/recreation and physical activity?</w:t>
+      </w:r>
+    </w:p>
+    <w:p>
+      <w:pPr>
+        <w:pStyle w:val="ListParagraph"/>
+        <w:numPr>
+          <w:ilvl w:val="0"/>
+          <w:numId w:val="1"/>
+        </w:numPr>
+      </w:pPr>
+      <w:r>
+        <w:t>Has American visitation of national parks/participation in outdoor activities changed in recent years?</w:t>
       </w:r>
     </w:p>
     <w:p>
       <w:pPr>
         <w:pStyle w:val="Heading1"/>
       </w:pPr>
-      <w:bookmarkStart w:id="2" w:name="_Toc20938393"/>
+      <w:bookmarkStart w:id="2" w:name="_Toc20940496"/>
       <w:r>
         <w:t>2</w:t>
       </w:r>
@@ -2082,7 +2452,7 @@
           <w:rFonts w:cstheme="majorHAnsi"/>
         </w:rPr>
       </w:pPr>
-      <w:bookmarkStart w:id="3" w:name="_Toc20938394"/>
+      <w:bookmarkStart w:id="3" w:name="_Toc20940497"/>
       <w:r>
         <w:rPr>
           <w:rFonts w:cstheme="majorHAnsi"/>
@@ -2100,18 +2470,13 @@
           <w:rFonts w:cstheme="majorHAnsi"/>
         </w:rPr>
         <w:tab/>
-      </w:r>
+        <w:t>User Story 1</w:t>
+      </w:r>
+      <w:bookmarkEnd w:id="3"/>
       <w:r>
         <w:rPr>
           <w:rFonts w:cstheme="majorHAnsi"/>
         </w:rPr>
-        <w:t>User Story 1</w:t>
-      </w:r>
-      <w:bookmarkEnd w:id="3"/>
-      <w:r>
-        <w:rPr>
-          <w:rFonts w:cstheme="majorHAnsi"/>
-        </w:rPr>
         <w:t xml:space="preserve"> </w:t>
       </w:r>
     </w:p>
@@ -2319,7 +2684,7 @@
       <w:pPr>
         <w:pStyle w:val="Heading2"/>
       </w:pPr>
-      <w:bookmarkStart w:id="4" w:name="_Toc20938395"/>
+      <w:bookmarkStart w:id="4" w:name="_Toc20940498"/>
       <w:r>
         <w:t>2.</w:t>
       </w:r>
@@ -2328,10 +2693,7 @@
       </w:r>
       <w:r>
         <w:tab/>
-        <w:t>User Story</w:t>
-      </w:r>
-      <w:r>
-        <w:t xml:space="preserve"> 2</w:t>
+        <w:t>User Story 2</w:t>
       </w:r>
       <w:bookmarkEnd w:id="4"/>
       <w:r>
@@ -2542,249 +2904,237 @@
       <w:pPr>
         <w:pStyle w:val="Heading2"/>
       </w:pPr>
-      <w:bookmarkStart w:id="5" w:name="_Toc20938396"/>
-      <w:r>
-        <w:t>2</w:t>
-      </w:r>
-      <w:r>
-        <w:t>.</w:t>
-      </w:r>
-      <w:r>
-        <w:t>3</w:t>
-      </w:r>
-      <w:r>
-        <w:tab/>
-        <w:t xml:space="preserve">User Story </w:t>
-      </w:r>
-      <w:r>
-        <w:t>3</w:t>
-      </w:r>
-      <w:bookmarkEnd w:id="5"/>
-      <w:r>
-        <w:t xml:space="preserve"> </w:t>
-      </w:r>
-    </w:p>
-    <w:p>
-      <w:pPr>
-        <w:ind w:firstLine="720"/>
-      </w:pPr>
-      <w:r>
-        <w:t xml:space="preserve">Lorem ipsum dolor sit </w:t>
-      </w:r>
-      <w:proofErr w:type="spellStart"/>
-      <w:r>
-        <w:t>amet</w:t>
-      </w:r>
-      <w:proofErr w:type="spellEnd"/>
-      <w:r>
-        <w:t xml:space="preserve">, </w:t>
-      </w:r>
-      <w:proofErr w:type="spellStart"/>
-      <w:r>
-        <w:t>consetetur</w:t>
-      </w:r>
-      <w:proofErr w:type="spellEnd"/>
-      <w:r>
-        <w:t xml:space="preserve"> </w:t>
-      </w:r>
-      <w:proofErr w:type="spellStart"/>
-      <w:r>
-        <w:t>sadipscing</w:t>
-      </w:r>
-      <w:proofErr w:type="spellEnd"/>
-      <w:r>
-        <w:t xml:space="preserve"> </w:t>
-      </w:r>
-      <w:proofErr w:type="spellStart"/>
-      <w:r>
-        <w:t>elitr</w:t>
-      </w:r>
-      <w:proofErr w:type="spellEnd"/>
-      <w:r>
-        <w:t xml:space="preserve">, </w:t>
-      </w:r>
-      <w:proofErr w:type="spellStart"/>
-      <w:r>
-        <w:t>sed</w:t>
-      </w:r>
-      <w:proofErr w:type="spellEnd"/>
-      <w:r>
-        <w:t xml:space="preserve"> </w:t>
-      </w:r>
-      <w:proofErr w:type="spellStart"/>
-      <w:r>
-        <w:t>diam</w:t>
-      </w:r>
-      <w:proofErr w:type="spellEnd"/>
-      <w:r>
-        <w:t xml:space="preserve"> </w:t>
-      </w:r>
-      <w:proofErr w:type="spellStart"/>
-      <w:r>
-        <w:t>nonumy</w:t>
-      </w:r>
-      <w:proofErr w:type="spellEnd"/>
-      <w:r>
-        <w:t xml:space="preserve"> </w:t>
-      </w:r>
-      <w:proofErr w:type="spellStart"/>
-      <w:r>
-        <w:t>eirmod</w:t>
-      </w:r>
-      <w:proofErr w:type="spellEnd"/>
-      <w:r>
-        <w:t xml:space="preserve"> </w:t>
-      </w:r>
-      <w:proofErr w:type="spellStart"/>
-      <w:r>
-        <w:t>tempor</w:t>
-      </w:r>
-      <w:proofErr w:type="spellEnd"/>
-      <w:r>
-        <w:t xml:space="preserve"> </w:t>
-      </w:r>
-      <w:proofErr w:type="spellStart"/>
-      <w:r>
-        <w:t>invidunt</w:t>
-      </w:r>
-      <w:proofErr w:type="spellEnd"/>
-      <w:r>
-        <w:t xml:space="preserve"> </w:t>
-      </w:r>
-      <w:proofErr w:type="spellStart"/>
-      <w:r>
-        <w:t>ut</w:t>
-      </w:r>
-      <w:proofErr w:type="spellEnd"/>
-      <w:r>
-        <w:t xml:space="preserve"> </w:t>
-      </w:r>
-      <w:proofErr w:type="spellStart"/>
-      <w:r>
-        <w:t>labore</w:t>
-      </w:r>
-      <w:proofErr w:type="spellEnd"/>
-      <w:r>
-        <w:t xml:space="preserve"> et dolore magna </w:t>
-      </w:r>
-      <w:proofErr w:type="spellStart"/>
-      <w:r>
-        <w:t>aliquyam</w:t>
-      </w:r>
-      <w:proofErr w:type="spellEnd"/>
-      <w:r>
-        <w:t xml:space="preserve"> </w:t>
-      </w:r>
-      <w:proofErr w:type="spellStart"/>
-      <w:r>
-        <w:t>erat</w:t>
-      </w:r>
-      <w:proofErr w:type="spellEnd"/>
-      <w:r>
-        <w:t xml:space="preserve">, </w:t>
-      </w:r>
-      <w:proofErr w:type="spellStart"/>
-      <w:r>
-        <w:t>sed</w:t>
-      </w:r>
-      <w:proofErr w:type="spellEnd"/>
-      <w:r>
-        <w:t xml:space="preserve"> </w:t>
-      </w:r>
-      <w:proofErr w:type="spellStart"/>
-      <w:r>
-        <w:t>diam</w:t>
-      </w:r>
-      <w:proofErr w:type="spellEnd"/>
-      <w:r>
-        <w:t xml:space="preserve"> </w:t>
-      </w:r>
-      <w:proofErr w:type="spellStart"/>
-      <w:r>
-        <w:t>voluptua</w:t>
-      </w:r>
-      <w:proofErr w:type="spellEnd"/>
-      <w:r>
-        <w:t xml:space="preserve">. At </w:t>
-      </w:r>
-      <w:proofErr w:type="spellStart"/>
-      <w:r>
-        <w:t>vero</w:t>
-      </w:r>
-      <w:proofErr w:type="spellEnd"/>
-      <w:r>
-        <w:t xml:space="preserve"> </w:t>
-      </w:r>
-      <w:proofErr w:type="spellStart"/>
-      <w:r>
-        <w:t>eos</w:t>
-      </w:r>
-      <w:proofErr w:type="spellEnd"/>
-      <w:r>
-        <w:t xml:space="preserve"> et </w:t>
-      </w:r>
-      <w:proofErr w:type="spellStart"/>
-      <w:r>
-        <w:t>accusam</w:t>
-      </w:r>
-      <w:proofErr w:type="spellEnd"/>
-      <w:r>
-        <w:t xml:space="preserve"> et </w:t>
-      </w:r>
-      <w:proofErr w:type="spellStart"/>
-      <w:r>
-        <w:t>justo</w:t>
-      </w:r>
-      <w:proofErr w:type="spellEnd"/>
-      <w:r>
-        <w:t xml:space="preserve"> duo </w:t>
-      </w:r>
-      <w:proofErr w:type="spellStart"/>
-      <w:r>
-        <w:t>dolores</w:t>
-      </w:r>
-      <w:proofErr w:type="spellEnd"/>
-      <w:r>
-        <w:t xml:space="preserve"> et </w:t>
-      </w:r>
-      <w:proofErr w:type="spellStart"/>
-      <w:r>
-        <w:t>ea</w:t>
-      </w:r>
-      <w:proofErr w:type="spellEnd"/>
-      <w:r>
-        <w:t xml:space="preserve"> </w:t>
-      </w:r>
-      <w:proofErr w:type="spellStart"/>
-      <w:r>
-        <w:t>rebum</w:t>
-      </w:r>
-      <w:proofErr w:type="spellEnd"/>
-      <w:r>
-        <w:t>.</w:t>
-      </w:r>
-    </w:p>
-    <w:p>
-      <w:pPr>
-        <w:pStyle w:val="Heading2"/>
-      </w:pPr>
-      <w:bookmarkStart w:id="6" w:name="_Toc20938397"/>
+      <w:bookmarkStart w:id="5" w:name="_Toc20940499"/>
       <w:r>
         <w:lastRenderedPageBreak/>
         <w:t>2</w:t>
       </w:r>
       <w:r>
+        <w:t>.3</w:t>
+      </w:r>
+      <w:r>
+        <w:tab/>
+        <w:t>User Story 3</w:t>
+      </w:r>
+      <w:bookmarkEnd w:id="5"/>
+      <w:r>
+        <w:t xml:space="preserve"> </w:t>
+      </w:r>
+    </w:p>
+    <w:p>
+      <w:pPr>
+        <w:ind w:firstLine="720"/>
+      </w:pPr>
+      <w:r>
+        <w:t xml:space="preserve">Lorem ipsum dolor sit </w:t>
+      </w:r>
+      <w:proofErr w:type="spellStart"/>
+      <w:r>
+        <w:t>amet</w:t>
+      </w:r>
+      <w:proofErr w:type="spellEnd"/>
+      <w:r>
+        <w:t xml:space="preserve">, </w:t>
+      </w:r>
+      <w:proofErr w:type="spellStart"/>
+      <w:r>
+        <w:t>consetetur</w:t>
+      </w:r>
+      <w:proofErr w:type="spellEnd"/>
+      <w:r>
+        <w:t xml:space="preserve"> </w:t>
+      </w:r>
+      <w:proofErr w:type="spellStart"/>
+      <w:r>
+        <w:t>sadipscing</w:t>
+      </w:r>
+      <w:proofErr w:type="spellEnd"/>
+      <w:r>
+        <w:t xml:space="preserve"> </w:t>
+      </w:r>
+      <w:proofErr w:type="spellStart"/>
+      <w:r>
+        <w:t>elitr</w:t>
+      </w:r>
+      <w:proofErr w:type="spellEnd"/>
+      <w:r>
+        <w:t xml:space="preserve">, </w:t>
+      </w:r>
+      <w:proofErr w:type="spellStart"/>
+      <w:r>
+        <w:t>sed</w:t>
+      </w:r>
+      <w:proofErr w:type="spellEnd"/>
+      <w:r>
+        <w:t xml:space="preserve"> </w:t>
+      </w:r>
+      <w:proofErr w:type="spellStart"/>
+      <w:r>
+        <w:t>diam</w:t>
+      </w:r>
+      <w:proofErr w:type="spellEnd"/>
+      <w:r>
+        <w:t xml:space="preserve"> </w:t>
+      </w:r>
+      <w:proofErr w:type="spellStart"/>
+      <w:r>
+        <w:t>nonumy</w:t>
+      </w:r>
+      <w:proofErr w:type="spellEnd"/>
+      <w:r>
+        <w:t xml:space="preserve"> </w:t>
+      </w:r>
+      <w:proofErr w:type="spellStart"/>
+      <w:r>
+        <w:t>eirmod</w:t>
+      </w:r>
+      <w:proofErr w:type="spellEnd"/>
+      <w:r>
+        <w:t xml:space="preserve"> </w:t>
+      </w:r>
+      <w:proofErr w:type="spellStart"/>
+      <w:r>
+        <w:t>tempor</w:t>
+      </w:r>
+      <w:proofErr w:type="spellEnd"/>
+      <w:r>
+        <w:t xml:space="preserve"> </w:t>
+      </w:r>
+      <w:proofErr w:type="spellStart"/>
+      <w:r>
+        <w:t>invidunt</w:t>
+      </w:r>
+      <w:proofErr w:type="spellEnd"/>
+      <w:r>
+        <w:t xml:space="preserve"> </w:t>
+      </w:r>
+      <w:proofErr w:type="spellStart"/>
+      <w:r>
+        <w:t>ut</w:t>
+      </w:r>
+      <w:proofErr w:type="spellEnd"/>
+      <w:r>
+        <w:t xml:space="preserve"> </w:t>
+      </w:r>
+      <w:proofErr w:type="spellStart"/>
+      <w:r>
+        <w:t>labore</w:t>
+      </w:r>
+      <w:proofErr w:type="spellEnd"/>
+      <w:r>
+        <w:t xml:space="preserve"> et dolore magna </w:t>
+      </w:r>
+      <w:proofErr w:type="spellStart"/>
+      <w:r>
+        <w:t>aliquyam</w:t>
+      </w:r>
+      <w:proofErr w:type="spellEnd"/>
+      <w:r>
+        <w:t xml:space="preserve"> </w:t>
+      </w:r>
+      <w:proofErr w:type="spellStart"/>
+      <w:r>
+        <w:t>erat</w:t>
+      </w:r>
+      <w:proofErr w:type="spellEnd"/>
+      <w:r>
+        <w:t xml:space="preserve">, </w:t>
+      </w:r>
+      <w:proofErr w:type="spellStart"/>
+      <w:r>
+        <w:t>sed</w:t>
+      </w:r>
+      <w:proofErr w:type="spellEnd"/>
+      <w:r>
+        <w:t xml:space="preserve"> </w:t>
+      </w:r>
+      <w:proofErr w:type="spellStart"/>
+      <w:r>
+        <w:t>diam</w:t>
+      </w:r>
+      <w:proofErr w:type="spellEnd"/>
+      <w:r>
+        <w:t xml:space="preserve"> </w:t>
+      </w:r>
+      <w:proofErr w:type="spellStart"/>
+      <w:r>
+        <w:t>voluptua</w:t>
+      </w:r>
+      <w:proofErr w:type="spellEnd"/>
+      <w:r>
+        <w:t xml:space="preserve">. At </w:t>
+      </w:r>
+      <w:proofErr w:type="spellStart"/>
+      <w:r>
+        <w:t>vero</w:t>
+      </w:r>
+      <w:proofErr w:type="spellEnd"/>
+      <w:r>
+        <w:t xml:space="preserve"> </w:t>
+      </w:r>
+      <w:proofErr w:type="spellStart"/>
+      <w:r>
+        <w:t>eos</w:t>
+      </w:r>
+      <w:proofErr w:type="spellEnd"/>
+      <w:r>
+        <w:t xml:space="preserve"> et </w:t>
+      </w:r>
+      <w:proofErr w:type="spellStart"/>
+      <w:r>
+        <w:t>accusam</w:t>
+      </w:r>
+      <w:proofErr w:type="spellEnd"/>
+      <w:r>
+        <w:t xml:space="preserve"> et </w:t>
+      </w:r>
+      <w:proofErr w:type="spellStart"/>
+      <w:r>
+        <w:t>justo</w:t>
+      </w:r>
+      <w:proofErr w:type="spellEnd"/>
+      <w:r>
+        <w:t xml:space="preserve"> duo </w:t>
+      </w:r>
+      <w:proofErr w:type="spellStart"/>
+      <w:r>
+        <w:t>dolores</w:t>
+      </w:r>
+      <w:proofErr w:type="spellEnd"/>
+      <w:r>
+        <w:t xml:space="preserve"> et </w:t>
+      </w:r>
+      <w:proofErr w:type="spellStart"/>
+      <w:r>
+        <w:t>ea</w:t>
+      </w:r>
+      <w:proofErr w:type="spellEnd"/>
+      <w:r>
+        <w:t xml:space="preserve"> </w:t>
+      </w:r>
+      <w:proofErr w:type="spellStart"/>
+      <w:r>
+        <w:t>rebum</w:t>
+      </w:r>
+      <w:proofErr w:type="spellEnd"/>
+      <w:r>
         <w:t>.</w:t>
       </w:r>
-      <w:r>
-        <w:t>4</w:t>
+    </w:p>
+    <w:p>
+      <w:pPr>
+        <w:pStyle w:val="Heading2"/>
+      </w:pPr>
+      <w:bookmarkStart w:id="6" w:name="_Toc20940500"/>
+      <w:r>
+        <w:t>2</w:t>
+      </w:r>
+      <w:r>
+        <w:t>.4</w:t>
       </w:r>
       <w:r>
         <w:tab/>
-        <w:t xml:space="preserve">User Story </w:t>
-      </w:r>
-      <w:r>
-        <w:t>4</w:t>
+        <w:t>User Story 4</w:t>
       </w:r>
       <w:bookmarkEnd w:id="6"/>
     </w:p>
@@ -2992,24 +3342,234 @@
       <w:pPr>
         <w:pStyle w:val="Heading2"/>
       </w:pPr>
-      <w:bookmarkStart w:id="7" w:name="_Toc20938398"/>
+      <w:bookmarkStart w:id="7" w:name="_Toc20940501"/>
       <w:r>
         <w:t>2</w:t>
       </w:r>
       <w:r>
+        <w:t>.5</w:t>
+      </w:r>
+      <w:r>
+        <w:tab/>
+        <w:t>User Story 5</w:t>
+      </w:r>
+      <w:bookmarkEnd w:id="7"/>
+    </w:p>
+    <w:p>
+      <w:pPr>
+        <w:ind w:firstLine="720"/>
+      </w:pPr>
+      <w:r>
+        <w:t xml:space="preserve">Lorem ipsum dolor sit </w:t>
+      </w:r>
+      <w:proofErr w:type="spellStart"/>
+      <w:r>
+        <w:t>amet</w:t>
+      </w:r>
+      <w:proofErr w:type="spellEnd"/>
+      <w:r>
+        <w:t xml:space="preserve">, </w:t>
+      </w:r>
+      <w:proofErr w:type="spellStart"/>
+      <w:r>
+        <w:t>consetetur</w:t>
+      </w:r>
+      <w:proofErr w:type="spellEnd"/>
+      <w:r>
+        <w:t xml:space="preserve"> </w:t>
+      </w:r>
+      <w:proofErr w:type="spellStart"/>
+      <w:r>
+        <w:t>sadipscing</w:t>
+      </w:r>
+      <w:proofErr w:type="spellEnd"/>
+      <w:r>
+        <w:t xml:space="preserve"> </w:t>
+      </w:r>
+      <w:proofErr w:type="spellStart"/>
+      <w:r>
+        <w:t>elitr</w:t>
+      </w:r>
+      <w:proofErr w:type="spellEnd"/>
+      <w:r>
+        <w:t xml:space="preserve">, </w:t>
+      </w:r>
+      <w:proofErr w:type="spellStart"/>
+      <w:r>
+        <w:t>sed</w:t>
+      </w:r>
+      <w:proofErr w:type="spellEnd"/>
+      <w:r>
+        <w:t xml:space="preserve"> </w:t>
+      </w:r>
+      <w:proofErr w:type="spellStart"/>
+      <w:r>
+        <w:t>diam</w:t>
+      </w:r>
+      <w:proofErr w:type="spellEnd"/>
+      <w:r>
+        <w:t xml:space="preserve"> </w:t>
+      </w:r>
+      <w:proofErr w:type="spellStart"/>
+      <w:r>
+        <w:t>nonumy</w:t>
+      </w:r>
+      <w:proofErr w:type="spellEnd"/>
+      <w:r>
+        <w:t xml:space="preserve"> </w:t>
+      </w:r>
+      <w:proofErr w:type="spellStart"/>
+      <w:r>
+        <w:t>eirmod</w:t>
+      </w:r>
+      <w:proofErr w:type="spellEnd"/>
+      <w:r>
+        <w:t xml:space="preserve"> </w:t>
+      </w:r>
+      <w:proofErr w:type="spellStart"/>
+      <w:r>
+        <w:t>tempor</w:t>
+      </w:r>
+      <w:proofErr w:type="spellEnd"/>
+      <w:r>
+        <w:t xml:space="preserve"> </w:t>
+      </w:r>
+      <w:proofErr w:type="spellStart"/>
+      <w:r>
+        <w:t>invidunt</w:t>
+      </w:r>
+      <w:proofErr w:type="spellEnd"/>
+      <w:r>
+        <w:t xml:space="preserve"> </w:t>
+      </w:r>
+      <w:proofErr w:type="spellStart"/>
+      <w:r>
+        <w:t>ut</w:t>
+      </w:r>
+      <w:proofErr w:type="spellEnd"/>
+      <w:r>
+        <w:t xml:space="preserve"> </w:t>
+      </w:r>
+      <w:proofErr w:type="spellStart"/>
+      <w:r>
+        <w:t>labore</w:t>
+      </w:r>
+      <w:proofErr w:type="spellEnd"/>
+      <w:r>
+        <w:t xml:space="preserve"> et dolore magna </w:t>
+      </w:r>
+      <w:proofErr w:type="spellStart"/>
+      <w:r>
+        <w:t>aliquyam</w:t>
+      </w:r>
+      <w:proofErr w:type="spellEnd"/>
+      <w:r>
+        <w:t xml:space="preserve"> </w:t>
+      </w:r>
+      <w:proofErr w:type="spellStart"/>
+      <w:r>
+        <w:t>erat</w:t>
+      </w:r>
+      <w:proofErr w:type="spellEnd"/>
+      <w:r>
+        <w:t xml:space="preserve">, </w:t>
+      </w:r>
+      <w:proofErr w:type="spellStart"/>
+      <w:r>
+        <w:t>sed</w:t>
+      </w:r>
+      <w:proofErr w:type="spellEnd"/>
+      <w:r>
+        <w:t xml:space="preserve"> </w:t>
+      </w:r>
+      <w:proofErr w:type="spellStart"/>
+      <w:r>
+        <w:t>diam</w:t>
+      </w:r>
+      <w:proofErr w:type="spellEnd"/>
+      <w:r>
+        <w:t xml:space="preserve"> </w:t>
+      </w:r>
+      <w:proofErr w:type="spellStart"/>
+      <w:r>
+        <w:t>voluptua</w:t>
+      </w:r>
+      <w:proofErr w:type="spellEnd"/>
+      <w:r>
+        <w:t xml:space="preserve">. At </w:t>
+      </w:r>
+      <w:proofErr w:type="spellStart"/>
+      <w:r>
+        <w:t>vero</w:t>
+      </w:r>
+      <w:proofErr w:type="spellEnd"/>
+      <w:r>
+        <w:t xml:space="preserve"> </w:t>
+      </w:r>
+      <w:proofErr w:type="spellStart"/>
+      <w:r>
+        <w:t>eos</w:t>
+      </w:r>
+      <w:proofErr w:type="spellEnd"/>
+      <w:r>
+        <w:t xml:space="preserve"> et </w:t>
+      </w:r>
+      <w:proofErr w:type="spellStart"/>
+      <w:r>
+        <w:t>accusam</w:t>
+      </w:r>
+      <w:proofErr w:type="spellEnd"/>
+      <w:r>
+        <w:t xml:space="preserve"> et </w:t>
+      </w:r>
+      <w:proofErr w:type="spellStart"/>
+      <w:r>
+        <w:t>justo</w:t>
+      </w:r>
+      <w:proofErr w:type="spellEnd"/>
+      <w:r>
+        <w:t xml:space="preserve"> duo </w:t>
+      </w:r>
+      <w:proofErr w:type="spellStart"/>
+      <w:r>
+        <w:t>dolores</w:t>
+      </w:r>
+      <w:proofErr w:type="spellEnd"/>
+      <w:r>
+        <w:t xml:space="preserve"> et </w:t>
+      </w:r>
+      <w:proofErr w:type="spellStart"/>
+      <w:r>
+        <w:t>ea</w:t>
+      </w:r>
+      <w:proofErr w:type="spellEnd"/>
+      <w:r>
+        <w:t xml:space="preserve"> </w:t>
+      </w:r>
+      <w:proofErr w:type="spellStart"/>
+      <w:r>
+        <w:t>rebum</w:t>
+      </w:r>
+      <w:proofErr w:type="spellEnd"/>
+      <w:r>
         <w:t>.</w:t>
       </w:r>
-      <w:r>
-        <w:t>5</w:t>
+    </w:p>
+    <w:p>
+      <w:pPr>
+        <w:pStyle w:val="Heading1"/>
+      </w:pPr>
+      <w:bookmarkStart w:id="8" w:name="_Toc20940502"/>
+      <w:r>
+        <w:t>3</w:t>
       </w:r>
       <w:r>
         <w:tab/>
-        <w:t xml:space="preserve">User Story </w:t>
-      </w:r>
-      <w:r>
-        <w:t>5</w:t>
-      </w:r>
-      <w:bookmarkEnd w:id="7"/>
+      </w:r>
+      <w:r>
+        <w:t>RESTful API</w:t>
+      </w:r>
+      <w:bookmarkEnd w:id="8"/>
     </w:p>
     <w:p>
       <w:pPr>
@@ -3215,223 +3775,7 @@
       <w:pPr>
         <w:pStyle w:val="Heading1"/>
       </w:pPr>
-      <w:bookmarkStart w:id="8" w:name="_Toc20938399"/>
-      <w:r>
-        <w:t>3</w:t>
-      </w:r>
-      <w:r>
-        <w:tab/>
-      </w:r>
-      <w:r>
-        <w:t>RESTful API</w:t>
-      </w:r>
-      <w:bookmarkEnd w:id="8"/>
-    </w:p>
-    <w:p>
-      <w:pPr>
-        <w:ind w:firstLine="720"/>
-      </w:pPr>
-      <w:r>
-        <w:t xml:space="preserve">Lorem ipsum dolor sit </w:t>
-      </w:r>
-      <w:proofErr w:type="spellStart"/>
-      <w:r>
-        <w:t>amet</w:t>
-      </w:r>
-      <w:proofErr w:type="spellEnd"/>
-      <w:r>
-        <w:t xml:space="preserve">, </w:t>
-      </w:r>
-      <w:proofErr w:type="spellStart"/>
-      <w:r>
-        <w:t>consetetur</w:t>
-      </w:r>
-      <w:proofErr w:type="spellEnd"/>
-      <w:r>
-        <w:t xml:space="preserve"> </w:t>
-      </w:r>
-      <w:proofErr w:type="spellStart"/>
-      <w:r>
-        <w:t>sadipscing</w:t>
-      </w:r>
-      <w:proofErr w:type="spellEnd"/>
-      <w:r>
-        <w:t xml:space="preserve"> </w:t>
-      </w:r>
-      <w:proofErr w:type="spellStart"/>
-      <w:r>
-        <w:t>elitr</w:t>
-      </w:r>
-      <w:proofErr w:type="spellEnd"/>
-      <w:r>
-        <w:t xml:space="preserve">, </w:t>
-      </w:r>
-      <w:proofErr w:type="spellStart"/>
-      <w:r>
-        <w:t>sed</w:t>
-      </w:r>
-      <w:proofErr w:type="spellEnd"/>
-      <w:r>
-        <w:t xml:space="preserve"> </w:t>
-      </w:r>
-      <w:proofErr w:type="spellStart"/>
-      <w:r>
-        <w:t>diam</w:t>
-      </w:r>
-      <w:proofErr w:type="spellEnd"/>
-      <w:r>
-        <w:t xml:space="preserve"> </w:t>
-      </w:r>
-      <w:proofErr w:type="spellStart"/>
-      <w:r>
-        <w:t>nonumy</w:t>
-      </w:r>
-      <w:proofErr w:type="spellEnd"/>
-      <w:r>
-        <w:t xml:space="preserve"> </w:t>
-      </w:r>
-      <w:proofErr w:type="spellStart"/>
-      <w:r>
-        <w:t>eirmod</w:t>
-      </w:r>
-      <w:proofErr w:type="spellEnd"/>
-      <w:r>
-        <w:t xml:space="preserve"> </w:t>
-      </w:r>
-      <w:proofErr w:type="spellStart"/>
-      <w:r>
-        <w:t>tempor</w:t>
-      </w:r>
-      <w:proofErr w:type="spellEnd"/>
-      <w:r>
-        <w:t xml:space="preserve"> </w:t>
-      </w:r>
-      <w:proofErr w:type="spellStart"/>
-      <w:r>
-        <w:t>invidunt</w:t>
-      </w:r>
-      <w:proofErr w:type="spellEnd"/>
-      <w:r>
-        <w:t xml:space="preserve"> </w:t>
-      </w:r>
-      <w:proofErr w:type="spellStart"/>
-      <w:r>
-        <w:t>ut</w:t>
-      </w:r>
-      <w:proofErr w:type="spellEnd"/>
-      <w:r>
-        <w:t xml:space="preserve"> </w:t>
-      </w:r>
-      <w:proofErr w:type="spellStart"/>
-      <w:r>
-        <w:t>labore</w:t>
-      </w:r>
-      <w:proofErr w:type="spellEnd"/>
-      <w:r>
-        <w:t xml:space="preserve"> et dolore magna </w:t>
-      </w:r>
-      <w:proofErr w:type="spellStart"/>
-      <w:r>
-        <w:t>aliquyam</w:t>
-      </w:r>
-      <w:proofErr w:type="spellEnd"/>
-      <w:r>
-        <w:t xml:space="preserve"> </w:t>
-      </w:r>
-      <w:proofErr w:type="spellStart"/>
-      <w:r>
-        <w:t>erat</w:t>
-      </w:r>
-      <w:proofErr w:type="spellEnd"/>
-      <w:r>
-        <w:t xml:space="preserve">, </w:t>
-      </w:r>
-      <w:proofErr w:type="spellStart"/>
-      <w:r>
-        <w:t>sed</w:t>
-      </w:r>
-      <w:proofErr w:type="spellEnd"/>
-      <w:r>
-        <w:t xml:space="preserve"> </w:t>
-      </w:r>
-      <w:proofErr w:type="spellStart"/>
-      <w:r>
-        <w:t>diam</w:t>
-      </w:r>
-      <w:proofErr w:type="spellEnd"/>
-      <w:r>
-        <w:t xml:space="preserve"> </w:t>
-      </w:r>
-      <w:proofErr w:type="spellStart"/>
-      <w:r>
-        <w:t>voluptua</w:t>
-      </w:r>
-      <w:proofErr w:type="spellEnd"/>
-      <w:r>
-        <w:t xml:space="preserve">. At </w:t>
-      </w:r>
-      <w:proofErr w:type="spellStart"/>
-      <w:r>
-        <w:t>vero</w:t>
-      </w:r>
-      <w:proofErr w:type="spellEnd"/>
-      <w:r>
-        <w:t xml:space="preserve"> </w:t>
-      </w:r>
-      <w:proofErr w:type="spellStart"/>
-      <w:r>
-        <w:t>eos</w:t>
-      </w:r>
-      <w:proofErr w:type="spellEnd"/>
-      <w:r>
-        <w:t xml:space="preserve"> et </w:t>
-      </w:r>
-      <w:proofErr w:type="spellStart"/>
-      <w:r>
-        <w:t>accusam</w:t>
-      </w:r>
-      <w:proofErr w:type="spellEnd"/>
-      <w:r>
-        <w:t xml:space="preserve"> et </w:t>
-      </w:r>
-      <w:proofErr w:type="spellStart"/>
-      <w:r>
-        <w:t>justo</w:t>
-      </w:r>
-      <w:proofErr w:type="spellEnd"/>
-      <w:r>
-        <w:t xml:space="preserve"> duo </w:t>
-      </w:r>
-      <w:proofErr w:type="spellStart"/>
-      <w:r>
-        <w:t>dolores</w:t>
-      </w:r>
-      <w:proofErr w:type="spellEnd"/>
-      <w:r>
-        <w:t xml:space="preserve"> et </w:t>
-      </w:r>
-      <w:proofErr w:type="spellStart"/>
-      <w:r>
-        <w:t>ea</w:t>
-      </w:r>
-      <w:proofErr w:type="spellEnd"/>
-      <w:r>
-        <w:t xml:space="preserve"> </w:t>
-      </w:r>
-      <w:proofErr w:type="spellStart"/>
-      <w:r>
-        <w:t>rebum</w:t>
-      </w:r>
-      <w:proofErr w:type="spellEnd"/>
-      <w:r>
-        <w:t>.</w:t>
-      </w:r>
-    </w:p>
-    <w:p>
-      <w:pPr>
-        <w:pStyle w:val="Heading1"/>
-      </w:pPr>
-      <w:bookmarkStart w:id="9" w:name="_Toc20938400"/>
+      <w:bookmarkStart w:id="9" w:name="_Toc20940503"/>
       <w:r>
         <w:t>4</w:t>
       </w:r>
@@ -3451,7 +3795,7 @@
           <w:rFonts w:cstheme="majorHAnsi"/>
         </w:rPr>
       </w:pPr>
-      <w:bookmarkStart w:id="10" w:name="_Toc20938401"/>
+      <w:bookmarkStart w:id="10" w:name="_Toc20940504"/>
       <w:r>
         <w:rPr>
           <w:rFonts w:cstheme="majorHAnsi"/>
@@ -3483,199 +3827,209 @@
         <w:ind w:firstLine="720"/>
       </w:pPr>
       <w:r>
-        <w:t xml:space="preserve">Lorem ipsum dolor sit </w:t>
-      </w:r>
-      <w:proofErr w:type="spellStart"/>
-      <w:r>
-        <w:t>amet</w:t>
-      </w:r>
-      <w:proofErr w:type="spellEnd"/>
-      <w:r>
-        <w:t xml:space="preserve">, </w:t>
-      </w:r>
-      <w:proofErr w:type="spellStart"/>
-      <w:r>
-        <w:t>consetetur</w:t>
-      </w:r>
-      <w:proofErr w:type="spellEnd"/>
-      <w:r>
-        <w:t xml:space="preserve"> </w:t>
-      </w:r>
-      <w:proofErr w:type="spellStart"/>
-      <w:r>
-        <w:t>sadipscing</w:t>
-      </w:r>
-      <w:proofErr w:type="spellEnd"/>
-      <w:r>
-        <w:t xml:space="preserve"> </w:t>
-      </w:r>
-      <w:proofErr w:type="spellStart"/>
-      <w:r>
-        <w:t>elitr</w:t>
-      </w:r>
-      <w:proofErr w:type="spellEnd"/>
-      <w:r>
-        <w:t xml:space="preserve">, </w:t>
-      </w:r>
-      <w:proofErr w:type="spellStart"/>
-      <w:r>
-        <w:t>sed</w:t>
-      </w:r>
-      <w:proofErr w:type="spellEnd"/>
-      <w:r>
-        <w:t xml:space="preserve"> </w:t>
-      </w:r>
-      <w:proofErr w:type="spellStart"/>
-      <w:r>
-        <w:t>diam</w:t>
-      </w:r>
-      <w:proofErr w:type="spellEnd"/>
-      <w:r>
-        <w:t xml:space="preserve"> </w:t>
-      </w:r>
-      <w:proofErr w:type="spellStart"/>
-      <w:r>
-        <w:t>nonumy</w:t>
-      </w:r>
-      <w:proofErr w:type="spellEnd"/>
-      <w:r>
-        <w:t xml:space="preserve"> </w:t>
-      </w:r>
-      <w:proofErr w:type="spellStart"/>
-      <w:r>
-        <w:t>eirmod</w:t>
-      </w:r>
-      <w:proofErr w:type="spellEnd"/>
-      <w:r>
-        <w:t xml:space="preserve"> </w:t>
-      </w:r>
-      <w:proofErr w:type="spellStart"/>
-      <w:r>
-        <w:t>tempor</w:t>
-      </w:r>
-      <w:proofErr w:type="spellEnd"/>
-      <w:r>
-        <w:t xml:space="preserve"> </w:t>
-      </w:r>
-      <w:proofErr w:type="spellStart"/>
-      <w:r>
-        <w:t>invidunt</w:t>
-      </w:r>
-      <w:proofErr w:type="spellEnd"/>
-      <w:r>
-        <w:t xml:space="preserve"> </w:t>
-      </w:r>
-      <w:proofErr w:type="spellStart"/>
-      <w:r>
-        <w:t>ut</w:t>
-      </w:r>
-      <w:proofErr w:type="spellEnd"/>
-      <w:r>
-        <w:t xml:space="preserve"> </w:t>
-      </w:r>
-      <w:proofErr w:type="spellStart"/>
-      <w:r>
-        <w:t>labore</w:t>
-      </w:r>
-      <w:proofErr w:type="spellEnd"/>
-      <w:r>
-        <w:t xml:space="preserve"> et dolore magna </w:t>
-      </w:r>
-      <w:proofErr w:type="spellStart"/>
-      <w:r>
-        <w:t>aliquyam</w:t>
-      </w:r>
-      <w:proofErr w:type="spellEnd"/>
-      <w:r>
-        <w:t xml:space="preserve"> </w:t>
-      </w:r>
-      <w:proofErr w:type="spellStart"/>
-      <w:r>
-        <w:t>erat</w:t>
-      </w:r>
-      <w:proofErr w:type="spellEnd"/>
-      <w:r>
-        <w:t xml:space="preserve">, </w:t>
-      </w:r>
-      <w:proofErr w:type="spellStart"/>
-      <w:r>
-        <w:t>sed</w:t>
-      </w:r>
-      <w:proofErr w:type="spellEnd"/>
-      <w:r>
-        <w:t xml:space="preserve"> </w:t>
-      </w:r>
-      <w:proofErr w:type="spellStart"/>
-      <w:r>
-        <w:t>diam</w:t>
-      </w:r>
-      <w:proofErr w:type="spellEnd"/>
-      <w:r>
-        <w:t xml:space="preserve"> </w:t>
-      </w:r>
-      <w:proofErr w:type="spellStart"/>
-      <w:r>
-        <w:t>voluptua</w:t>
-      </w:r>
-      <w:proofErr w:type="spellEnd"/>
-      <w:r>
-        <w:t xml:space="preserve">. At </w:t>
-      </w:r>
-      <w:proofErr w:type="spellStart"/>
-      <w:r>
-        <w:t>vero</w:t>
-      </w:r>
-      <w:proofErr w:type="spellEnd"/>
-      <w:r>
-        <w:t xml:space="preserve"> </w:t>
-      </w:r>
-      <w:proofErr w:type="spellStart"/>
-      <w:r>
-        <w:t>eos</w:t>
-      </w:r>
-      <w:proofErr w:type="spellEnd"/>
-      <w:r>
-        <w:t xml:space="preserve"> et </w:t>
-      </w:r>
-      <w:proofErr w:type="spellStart"/>
-      <w:r>
-        <w:t>accusam</w:t>
-      </w:r>
-      <w:proofErr w:type="spellEnd"/>
-      <w:r>
-        <w:t xml:space="preserve"> et </w:t>
-      </w:r>
-      <w:proofErr w:type="spellStart"/>
-      <w:r>
-        <w:t>justo</w:t>
-      </w:r>
-      <w:proofErr w:type="spellEnd"/>
-      <w:r>
-        <w:t xml:space="preserve"> duo </w:t>
-      </w:r>
-      <w:proofErr w:type="spellStart"/>
-      <w:r>
-        <w:t>dolores</w:t>
-      </w:r>
-      <w:proofErr w:type="spellEnd"/>
-      <w:r>
-        <w:t xml:space="preserve"> et </w:t>
-      </w:r>
-      <w:proofErr w:type="spellStart"/>
-      <w:r>
-        <w:t>ea</w:t>
-      </w:r>
-      <w:proofErr w:type="spellEnd"/>
-      <w:r>
-        <w:t xml:space="preserve"> </w:t>
-      </w:r>
-      <w:proofErr w:type="spellStart"/>
-      <w:r>
-        <w:t>rebum</w:t>
-      </w:r>
-      <w:proofErr w:type="spellEnd"/>
-      <w:r>
-        <w:t>.</w:t>
+        <w:t>The model “National Parks” represents the 61 parks throughout the United States. This model connects to the “Location” model as location plays a large part in park visitation, and it connects to the “</w:t>
+      </w:r>
+      <w:r>
+        <w:t>Recreational Activities</w:t>
+      </w:r>
+      <w:r>
+        <w:t>” model as National Parks often include outdoor recreation.</w:t>
+      </w:r>
+    </w:p>
+    <w:p>
+      <w:pPr>
+        <w:pStyle w:val="Heading3"/>
+      </w:pPr>
+      <w:bookmarkStart w:id="11" w:name="_Toc20940505"/>
+      <w:r>
+        <w:lastRenderedPageBreak/>
+        <w:t>4.1.1</w:t>
+      </w:r>
+      <w:r>
+        <w:tab/>
+      </w:r>
+      <w:r>
+        <w:t>Examples of filtered/sorted attributes</w:t>
+      </w:r>
+      <w:bookmarkEnd w:id="11"/>
+    </w:p>
+    <w:p>
+      <w:pPr>
+        <w:pStyle w:val="ListParagraph"/>
+        <w:numPr>
+          <w:ilvl w:val="0"/>
+          <w:numId w:val="2"/>
+        </w:numPr>
+      </w:pPr>
+      <w:r>
+        <w:t>Name</w:t>
+      </w:r>
+    </w:p>
+    <w:p>
+      <w:pPr>
+        <w:pStyle w:val="ListParagraph"/>
+        <w:numPr>
+          <w:ilvl w:val="0"/>
+          <w:numId w:val="2"/>
+        </w:numPr>
+      </w:pPr>
+      <w:r>
+        <w:t>Location</w:t>
+      </w:r>
+    </w:p>
+    <w:p>
+      <w:pPr>
+        <w:pStyle w:val="ListParagraph"/>
+        <w:numPr>
+          <w:ilvl w:val="0"/>
+          <w:numId w:val="2"/>
+        </w:numPr>
+      </w:pPr>
+      <w:r>
+        <w:t>Park fees</w:t>
+      </w:r>
+    </w:p>
+    <w:p>
+      <w:pPr>
+        <w:pStyle w:val="ListParagraph"/>
+        <w:numPr>
+          <w:ilvl w:val="0"/>
+          <w:numId w:val="2"/>
+        </w:numPr>
+      </w:pPr>
+      <w:r>
+        <w:t>Dates open</w:t>
+      </w:r>
+    </w:p>
+    <w:p>
+      <w:pPr>
+        <w:pStyle w:val="ListParagraph"/>
+        <w:numPr>
+          <w:ilvl w:val="0"/>
+          <w:numId w:val="2"/>
+        </w:numPr>
+      </w:pPr>
+      <w:r>
+        <w:t>Visitors per year (or ranking)</w:t>
+      </w:r>
+    </w:p>
+    <w:p>
+      <w:pPr>
+        <w:pStyle w:val="ListParagraph"/>
+        <w:numPr>
+          <w:ilvl w:val="0"/>
+          <w:numId w:val="2"/>
+        </w:numPr>
+      </w:pPr>
+      <w:r>
+        <w:t>Date founded</w:t>
+      </w:r>
+    </w:p>
+    <w:p>
+      <w:pPr>
+        <w:pStyle w:val="Heading3"/>
+      </w:pPr>
+      <w:bookmarkStart w:id="12" w:name="_Toc20940506"/>
+      <w:r>
+        <w:t>4.1.</w:t>
+      </w:r>
+      <w:r>
+        <w:t>2</w:t>
+      </w:r>
+      <w:r>
+        <w:tab/>
+        <w:t xml:space="preserve">Examples of </w:t>
+      </w:r>
+      <w:r>
+        <w:t>searchable</w:t>
+      </w:r>
+      <w:r>
+        <w:t xml:space="preserve"> attributes</w:t>
+      </w:r>
+      <w:bookmarkEnd w:id="12"/>
+    </w:p>
+    <w:p>
+      <w:pPr>
+        <w:pStyle w:val="ListParagraph"/>
+        <w:numPr>
+          <w:ilvl w:val="0"/>
+          <w:numId w:val="3"/>
+        </w:numPr>
+      </w:pPr>
+      <w:r>
+        <w:t>Major sites</w:t>
+      </w:r>
+    </w:p>
+    <w:p>
+      <w:pPr>
+        <w:pStyle w:val="ListParagraph"/>
+        <w:numPr>
+          <w:ilvl w:val="0"/>
+          <w:numId w:val="3"/>
+        </w:numPr>
+      </w:pPr>
+      <w:r>
+        <w:t>Facilities</w:t>
+      </w:r>
+    </w:p>
+    <w:p>
+      <w:pPr>
+        <w:pStyle w:val="ListParagraph"/>
+        <w:numPr>
+          <w:ilvl w:val="0"/>
+          <w:numId w:val="3"/>
+        </w:numPr>
+      </w:pPr>
+      <w:r>
+        <w:t>Campgrounds</w:t>
+      </w:r>
+    </w:p>
+    <w:p>
+      <w:pPr>
+        <w:pStyle w:val="ListParagraph"/>
+        <w:numPr>
+          <w:ilvl w:val="0"/>
+          <w:numId w:val="3"/>
+        </w:numPr>
+      </w:pPr>
+      <w:r>
+        <w:t>Events</w:t>
+      </w:r>
+    </w:p>
+    <w:p>
+      <w:pPr>
+        <w:pStyle w:val="ListParagraph"/>
+        <w:numPr>
+          <w:ilvl w:val="0"/>
+          <w:numId w:val="3"/>
+        </w:numPr>
+      </w:pPr>
+      <w:r>
+        <w:t>News</w:t>
+      </w:r>
+    </w:p>
+    <w:p>
+      <w:pPr>
+        <w:pStyle w:val="ListParagraph"/>
+        <w:numPr>
+          <w:ilvl w:val="0"/>
+          <w:numId w:val="3"/>
+        </w:numPr>
+      </w:pPr>
+      <w:r>
+        <w:t>Wildlife</w:t>
+      </w:r>
+    </w:p>
+    <w:p>
+      <w:pPr>
+        <w:pStyle w:val="ListParagraph"/>
+        <w:numPr>
+          <w:ilvl w:val="0"/>
+          <w:numId w:val="3"/>
+        </w:numPr>
+      </w:pPr>
+      <w:r>
+        <w:t>Seasonal climates</w:t>
       </w:r>
     </w:p>
     <w:p>
@@ -3685,7 +4039,7 @@
           <w:rFonts w:cstheme="majorHAnsi"/>
         </w:rPr>
       </w:pPr>
-      <w:bookmarkStart w:id="11" w:name="_Toc20938402"/>
+      <w:bookmarkStart w:id="13" w:name="_Toc20940507"/>
       <w:r>
         <w:rPr>
           <w:rFonts w:cstheme="majorHAnsi"/>
@@ -3716,206 +4070,205 @@
         </w:rPr>
         <w:t>Recreational Activities</w:t>
       </w:r>
-      <w:bookmarkEnd w:id="11"/>
+      <w:bookmarkEnd w:id="13"/>
     </w:p>
     <w:p>
       <w:pPr>
         <w:ind w:firstLine="720"/>
       </w:pPr>
       <w:r>
-        <w:t xml:space="preserve">Lorem ipsum dolor sit </w:t>
-      </w:r>
-      <w:proofErr w:type="spellStart"/>
-      <w:r>
-        <w:t>amet</w:t>
-      </w:r>
-      <w:proofErr w:type="spellEnd"/>
-      <w:r>
-        <w:t xml:space="preserve">, </w:t>
-      </w:r>
-      <w:proofErr w:type="spellStart"/>
-      <w:r>
-        <w:t>consetetur</w:t>
-      </w:r>
-      <w:proofErr w:type="spellEnd"/>
-      <w:r>
-        <w:t xml:space="preserve"> </w:t>
-      </w:r>
-      <w:proofErr w:type="spellStart"/>
-      <w:r>
-        <w:t>sadipscing</w:t>
-      </w:r>
-      <w:proofErr w:type="spellEnd"/>
-      <w:r>
-        <w:t xml:space="preserve"> </w:t>
-      </w:r>
-      <w:proofErr w:type="spellStart"/>
-      <w:r>
-        <w:t>elitr</w:t>
-      </w:r>
-      <w:proofErr w:type="spellEnd"/>
-      <w:r>
-        <w:t xml:space="preserve">, </w:t>
-      </w:r>
-      <w:proofErr w:type="spellStart"/>
-      <w:r>
-        <w:t>sed</w:t>
-      </w:r>
-      <w:proofErr w:type="spellEnd"/>
-      <w:r>
-        <w:t xml:space="preserve"> </w:t>
-      </w:r>
-      <w:proofErr w:type="spellStart"/>
-      <w:r>
-        <w:t>diam</w:t>
-      </w:r>
-      <w:proofErr w:type="spellEnd"/>
-      <w:r>
-        <w:t xml:space="preserve"> </w:t>
-      </w:r>
-      <w:proofErr w:type="spellStart"/>
-      <w:r>
-        <w:t>nonumy</w:t>
-      </w:r>
-      <w:proofErr w:type="spellEnd"/>
-      <w:r>
-        <w:t xml:space="preserve"> </w:t>
-      </w:r>
-      <w:proofErr w:type="spellStart"/>
-      <w:r>
-        <w:t>eirmod</w:t>
-      </w:r>
-      <w:proofErr w:type="spellEnd"/>
-      <w:r>
-        <w:t xml:space="preserve"> </w:t>
-      </w:r>
-      <w:proofErr w:type="spellStart"/>
-      <w:r>
-        <w:t>tempor</w:t>
-      </w:r>
-      <w:proofErr w:type="spellEnd"/>
-      <w:r>
-        <w:t xml:space="preserve"> </w:t>
-      </w:r>
-      <w:proofErr w:type="spellStart"/>
-      <w:r>
-        <w:t>invidunt</w:t>
-      </w:r>
-      <w:proofErr w:type="spellEnd"/>
-      <w:r>
-        <w:t xml:space="preserve"> </w:t>
-      </w:r>
-      <w:proofErr w:type="spellStart"/>
-      <w:r>
-        <w:t>ut</w:t>
-      </w:r>
-      <w:proofErr w:type="spellEnd"/>
-      <w:r>
-        <w:t xml:space="preserve"> </w:t>
-      </w:r>
-      <w:proofErr w:type="spellStart"/>
-      <w:r>
-        <w:t>labore</w:t>
-      </w:r>
-      <w:proofErr w:type="spellEnd"/>
-      <w:r>
-        <w:t xml:space="preserve"> et dolore magna </w:t>
-      </w:r>
-      <w:proofErr w:type="spellStart"/>
-      <w:r>
-        <w:t>aliquyam</w:t>
-      </w:r>
-      <w:proofErr w:type="spellEnd"/>
-      <w:r>
-        <w:t xml:space="preserve"> </w:t>
-      </w:r>
-      <w:proofErr w:type="spellStart"/>
-      <w:r>
-        <w:t>erat</w:t>
-      </w:r>
-      <w:proofErr w:type="spellEnd"/>
-      <w:r>
-        <w:t xml:space="preserve">, </w:t>
-      </w:r>
-      <w:proofErr w:type="spellStart"/>
-      <w:r>
-        <w:t>sed</w:t>
-      </w:r>
-      <w:proofErr w:type="spellEnd"/>
-      <w:r>
-        <w:t xml:space="preserve"> </w:t>
-      </w:r>
-      <w:proofErr w:type="spellStart"/>
-      <w:r>
-        <w:t>diam</w:t>
-      </w:r>
-      <w:proofErr w:type="spellEnd"/>
-      <w:r>
-        <w:t xml:space="preserve"> </w:t>
-      </w:r>
-      <w:proofErr w:type="spellStart"/>
-      <w:r>
-        <w:t>voluptua</w:t>
-      </w:r>
-      <w:proofErr w:type="spellEnd"/>
-      <w:r>
-        <w:t xml:space="preserve">. At </w:t>
-      </w:r>
-      <w:proofErr w:type="spellStart"/>
-      <w:r>
-        <w:t>vero</w:t>
-      </w:r>
-      <w:proofErr w:type="spellEnd"/>
-      <w:r>
-        <w:t xml:space="preserve"> </w:t>
-      </w:r>
-      <w:proofErr w:type="spellStart"/>
-      <w:r>
-        <w:t>eos</w:t>
-      </w:r>
-      <w:proofErr w:type="spellEnd"/>
-      <w:r>
-        <w:t xml:space="preserve"> et </w:t>
-      </w:r>
-      <w:proofErr w:type="spellStart"/>
-      <w:r>
-        <w:t>accusam</w:t>
-      </w:r>
-      <w:proofErr w:type="spellEnd"/>
-      <w:r>
-        <w:t xml:space="preserve"> et </w:t>
-      </w:r>
-      <w:proofErr w:type="spellStart"/>
-      <w:r>
-        <w:t>justo</w:t>
-      </w:r>
-      <w:proofErr w:type="spellEnd"/>
-      <w:r>
-        <w:t xml:space="preserve"> duo </w:t>
-      </w:r>
-      <w:proofErr w:type="spellStart"/>
-      <w:r>
-        <w:t>dolores</w:t>
-      </w:r>
-      <w:proofErr w:type="spellEnd"/>
-      <w:r>
-        <w:t xml:space="preserve"> et </w:t>
-      </w:r>
-      <w:proofErr w:type="spellStart"/>
-      <w:r>
-        <w:t>ea</w:t>
-      </w:r>
-      <w:proofErr w:type="spellEnd"/>
-      <w:r>
-        <w:t xml:space="preserve"> </w:t>
-      </w:r>
-      <w:proofErr w:type="spellStart"/>
-      <w:r>
-        <w:t>rebum</w:t>
-      </w:r>
-      <w:proofErr w:type="spellEnd"/>
-      <w:r>
-        <w:t>.</w:t>
+        <w:t>The model “</w:t>
+      </w:r>
+      <w:r>
+        <w:t>Recreational Activities</w:t>
+      </w:r>
+      <w:r>
+        <w:t xml:space="preserve">” represents the </w:t>
+      </w:r>
+      <w:r>
+        <w:t>estimated 1000+</w:t>
+      </w:r>
+      <w:r>
+        <w:t xml:space="preserve"> </w:t>
+      </w:r>
+      <w:r>
+        <w:t>recreational activity opportunities throughout the</w:t>
+      </w:r>
+      <w:r>
+        <w:t xml:space="preserve"> United States. This model connects to the “Location” model as </w:t>
+      </w:r>
+      <w:r>
+        <w:t>different recreational activities are available based upon location</w:t>
+      </w:r>
+      <w:r>
+        <w:t>, and it connects to the “</w:t>
+      </w:r>
+      <w:r>
+        <w:t>National Parks</w:t>
+      </w:r>
+      <w:r>
+        <w:t>” model as National Parks often include outdoor recreation.</w:t>
+      </w:r>
+    </w:p>
+    <w:p>
+      <w:pPr>
+        <w:pStyle w:val="Heading3"/>
+      </w:pPr>
+      <w:bookmarkStart w:id="14" w:name="_Toc20940508"/>
+      <w:r>
+        <w:t>4.</w:t>
+      </w:r>
+      <w:r>
+        <w:t>2</w:t>
+      </w:r>
+      <w:r>
+        <w:t>.1</w:t>
+      </w:r>
+      <w:r>
+        <w:tab/>
+        <w:t>Examples of filtered/sorted attributes</w:t>
+      </w:r>
+      <w:bookmarkEnd w:id="14"/>
+    </w:p>
+    <w:p>
+      <w:pPr>
+        <w:pStyle w:val="ListParagraph"/>
+        <w:numPr>
+          <w:ilvl w:val="0"/>
+          <w:numId w:val="4"/>
+        </w:numPr>
+      </w:pPr>
+      <w:r>
+        <w:t>Name</w:t>
+      </w:r>
+    </w:p>
+    <w:p>
+      <w:pPr>
+        <w:pStyle w:val="ListParagraph"/>
+        <w:numPr>
+          <w:ilvl w:val="0"/>
+          <w:numId w:val="4"/>
+        </w:numPr>
+      </w:pPr>
+      <w:r>
+        <w:t>Location</w:t>
+      </w:r>
+    </w:p>
+    <w:p>
+      <w:pPr>
+        <w:pStyle w:val="ListParagraph"/>
+        <w:numPr>
+          <w:ilvl w:val="0"/>
+          <w:numId w:val="4"/>
+        </w:numPr>
+      </w:pPr>
+      <w:r>
+        <w:lastRenderedPageBreak/>
+        <w:t>Fees</w:t>
+      </w:r>
+    </w:p>
+    <w:p>
+      <w:pPr>
+        <w:pStyle w:val="ListParagraph"/>
+        <w:numPr>
+          <w:ilvl w:val="0"/>
+          <w:numId w:val="4"/>
+        </w:numPr>
+      </w:pPr>
+      <w:r>
+        <w:t>Date</w:t>
+      </w:r>
+    </w:p>
+    <w:p>
+      <w:pPr>
+        <w:pStyle w:val="ListParagraph"/>
+        <w:numPr>
+          <w:ilvl w:val="0"/>
+          <w:numId w:val="4"/>
+        </w:numPr>
+      </w:pPr>
+      <w:r>
+        <w:t>Permit required (true/false)</w:t>
+      </w:r>
+    </w:p>
+    <w:p>
+      <w:pPr>
+        <w:pStyle w:val="Heading3"/>
+      </w:pPr>
+      <w:bookmarkStart w:id="15" w:name="_Toc20940509"/>
+      <w:r>
+        <w:t>4.</w:t>
+      </w:r>
+      <w:r>
+        <w:t>2</w:t>
+      </w:r>
+      <w:r>
+        <w:t>.2</w:t>
+      </w:r>
+      <w:r>
+        <w:tab/>
+        <w:t>Examples of searchable attributes</w:t>
+      </w:r>
+      <w:bookmarkEnd w:id="15"/>
+    </w:p>
+    <w:p>
+      <w:pPr>
+        <w:pStyle w:val="ListParagraph"/>
+        <w:numPr>
+          <w:ilvl w:val="0"/>
+          <w:numId w:val="5"/>
+        </w:numPr>
+      </w:pPr>
+      <w:r>
+        <w:t>Activity type</w:t>
+      </w:r>
+    </w:p>
+    <w:p>
+      <w:pPr>
+        <w:pStyle w:val="ListParagraph"/>
+        <w:numPr>
+          <w:ilvl w:val="0"/>
+          <w:numId w:val="5"/>
+        </w:numPr>
+      </w:pPr>
+      <w:r>
+        <w:t>Sponsoring Organization</w:t>
+      </w:r>
+    </w:p>
+    <w:p>
+      <w:pPr>
+        <w:pStyle w:val="ListParagraph"/>
+        <w:numPr>
+          <w:ilvl w:val="0"/>
+          <w:numId w:val="5"/>
+        </w:numPr>
+      </w:pPr>
+      <w:r>
+        <w:t>Facilities</w:t>
+      </w:r>
+    </w:p>
+    <w:p>
+      <w:pPr>
+        <w:pStyle w:val="ListParagraph"/>
+        <w:numPr>
+          <w:ilvl w:val="0"/>
+          <w:numId w:val="5"/>
+        </w:numPr>
+      </w:pPr>
+      <w:r>
+        <w:t>Events</w:t>
+      </w:r>
+    </w:p>
+    <w:p>
+      <w:pPr>
+        <w:pStyle w:val="ListParagraph"/>
+        <w:numPr>
+          <w:ilvl w:val="0"/>
+          <w:numId w:val="5"/>
+        </w:numPr>
+      </w:pPr>
+      <w:r>
+        <w:t>Tours</w:t>
       </w:r>
     </w:p>
     <w:p>
@@ -3925,12 +4278,11 @@
           <w:rFonts w:cstheme="majorHAnsi"/>
         </w:rPr>
       </w:pPr>
-      <w:bookmarkStart w:id="12" w:name="_Toc20938403"/>
+      <w:bookmarkStart w:id="16" w:name="_Toc20940510"/>
       <w:r>
         <w:rPr>
           <w:rFonts w:cstheme="majorHAnsi"/>
         </w:rPr>
-        <w:lastRenderedPageBreak/>
         <w:t>4</w:t>
       </w:r>
       <w:r>
@@ -3955,215 +4307,211 @@
         <w:rPr>
           <w:rFonts w:cstheme="majorHAnsi"/>
         </w:rPr>
-        <w:t>Locations</w:t>
-      </w:r>
-      <w:bookmarkEnd w:id="12"/>
+        <w:t>Location</w:t>
+      </w:r>
+      <w:bookmarkEnd w:id="16"/>
     </w:p>
     <w:p>
       <w:pPr>
         <w:ind w:firstLine="720"/>
       </w:pPr>
       <w:r>
-        <w:t xml:space="preserve">Lorem ipsum dolor sit </w:t>
-      </w:r>
-      <w:proofErr w:type="spellStart"/>
-      <w:r>
-        <w:t>amet</w:t>
-      </w:r>
-      <w:proofErr w:type="spellEnd"/>
-      <w:r>
-        <w:t xml:space="preserve">, </w:t>
-      </w:r>
-      <w:proofErr w:type="spellStart"/>
-      <w:r>
-        <w:t>consetetur</w:t>
-      </w:r>
-      <w:proofErr w:type="spellEnd"/>
-      <w:r>
-        <w:t xml:space="preserve"> </w:t>
-      </w:r>
-      <w:proofErr w:type="spellStart"/>
-      <w:r>
-        <w:t>sadipscing</w:t>
-      </w:r>
-      <w:proofErr w:type="spellEnd"/>
-      <w:r>
-        <w:t xml:space="preserve"> </w:t>
-      </w:r>
-      <w:proofErr w:type="spellStart"/>
-      <w:r>
-        <w:t>elitr</w:t>
-      </w:r>
-      <w:proofErr w:type="spellEnd"/>
-      <w:r>
-        <w:t xml:space="preserve">, </w:t>
-      </w:r>
-      <w:proofErr w:type="spellStart"/>
-      <w:r>
-        <w:t>sed</w:t>
-      </w:r>
-      <w:proofErr w:type="spellEnd"/>
-      <w:r>
-        <w:t xml:space="preserve"> </w:t>
-      </w:r>
-      <w:proofErr w:type="spellStart"/>
-      <w:r>
-        <w:t>diam</w:t>
-      </w:r>
-      <w:proofErr w:type="spellEnd"/>
-      <w:r>
-        <w:t xml:space="preserve"> </w:t>
-      </w:r>
-      <w:proofErr w:type="spellStart"/>
-      <w:r>
-        <w:t>nonumy</w:t>
-      </w:r>
-      <w:proofErr w:type="spellEnd"/>
-      <w:r>
-        <w:t xml:space="preserve"> </w:t>
-      </w:r>
-      <w:proofErr w:type="spellStart"/>
-      <w:r>
-        <w:t>eirmod</w:t>
-      </w:r>
-      <w:proofErr w:type="spellEnd"/>
-      <w:r>
-        <w:t xml:space="preserve"> </w:t>
-      </w:r>
-      <w:proofErr w:type="spellStart"/>
-      <w:r>
-        <w:t>tempor</w:t>
-      </w:r>
-      <w:proofErr w:type="spellEnd"/>
-      <w:r>
-        <w:t xml:space="preserve"> </w:t>
-      </w:r>
-      <w:proofErr w:type="spellStart"/>
-      <w:r>
-        <w:t>invidunt</w:t>
-      </w:r>
-      <w:proofErr w:type="spellEnd"/>
-      <w:r>
-        <w:t xml:space="preserve"> </w:t>
-      </w:r>
-      <w:proofErr w:type="spellStart"/>
-      <w:r>
-        <w:t>ut</w:t>
-      </w:r>
-      <w:proofErr w:type="spellEnd"/>
-      <w:r>
-        <w:t xml:space="preserve"> </w:t>
-      </w:r>
-      <w:proofErr w:type="spellStart"/>
-      <w:r>
-        <w:t>labore</w:t>
-      </w:r>
-      <w:proofErr w:type="spellEnd"/>
-      <w:r>
-        <w:t xml:space="preserve"> et dolore magna </w:t>
-      </w:r>
-      <w:proofErr w:type="spellStart"/>
-      <w:r>
-        <w:t>aliquyam</w:t>
-      </w:r>
-      <w:proofErr w:type="spellEnd"/>
-      <w:r>
-        <w:t xml:space="preserve"> </w:t>
-      </w:r>
-      <w:proofErr w:type="spellStart"/>
-      <w:r>
-        <w:t>erat</w:t>
-      </w:r>
-      <w:proofErr w:type="spellEnd"/>
-      <w:r>
-        <w:t xml:space="preserve">, </w:t>
-      </w:r>
-      <w:proofErr w:type="spellStart"/>
-      <w:r>
-        <w:t>sed</w:t>
-      </w:r>
-      <w:proofErr w:type="spellEnd"/>
-      <w:r>
-        <w:t xml:space="preserve"> </w:t>
-      </w:r>
-      <w:proofErr w:type="spellStart"/>
-      <w:r>
-        <w:t>diam</w:t>
-      </w:r>
-      <w:proofErr w:type="spellEnd"/>
-      <w:r>
-        <w:t xml:space="preserve"> </w:t>
-      </w:r>
-      <w:proofErr w:type="spellStart"/>
-      <w:r>
-        <w:t>voluptua</w:t>
-      </w:r>
-      <w:proofErr w:type="spellEnd"/>
-      <w:r>
-        <w:t xml:space="preserve">. At </w:t>
-      </w:r>
-      <w:proofErr w:type="spellStart"/>
-      <w:r>
-        <w:t>vero</w:t>
-      </w:r>
-      <w:proofErr w:type="spellEnd"/>
-      <w:r>
-        <w:t xml:space="preserve"> </w:t>
-      </w:r>
-      <w:proofErr w:type="spellStart"/>
-      <w:r>
-        <w:t>eos</w:t>
-      </w:r>
-      <w:proofErr w:type="spellEnd"/>
-      <w:r>
-        <w:t xml:space="preserve"> et </w:t>
-      </w:r>
-      <w:proofErr w:type="spellStart"/>
-      <w:r>
-        <w:t>accusam</w:t>
-      </w:r>
-      <w:proofErr w:type="spellEnd"/>
-      <w:r>
-        <w:t xml:space="preserve"> et </w:t>
-      </w:r>
-      <w:proofErr w:type="spellStart"/>
-      <w:r>
-        <w:t>justo</w:t>
-      </w:r>
-      <w:proofErr w:type="spellEnd"/>
-      <w:r>
-        <w:t xml:space="preserve"> duo </w:t>
-      </w:r>
-      <w:proofErr w:type="spellStart"/>
-      <w:r>
-        <w:t>dolores</w:t>
-      </w:r>
-      <w:proofErr w:type="spellEnd"/>
-      <w:r>
-        <w:t xml:space="preserve"> et </w:t>
-      </w:r>
-      <w:proofErr w:type="spellStart"/>
-      <w:r>
-        <w:t>ea</w:t>
-      </w:r>
-      <w:proofErr w:type="spellEnd"/>
-      <w:r>
-        <w:t xml:space="preserve"> </w:t>
-      </w:r>
-      <w:proofErr w:type="spellStart"/>
-      <w:r>
-        <w:t>rebum</w:t>
-      </w:r>
-      <w:proofErr w:type="spellEnd"/>
+        <w:t>The model “</w:t>
+      </w:r>
+      <w:r>
+        <w:t>Location</w:t>
+      </w:r>
+      <w:r>
+        <w:t xml:space="preserve">” represents the </w:t>
+      </w:r>
+      <w:r>
+        <w:t>50 states within the</w:t>
+      </w:r>
+      <w:r>
+        <w:t xml:space="preserve"> United States. This model connects to the “</w:t>
+      </w:r>
+      <w:r>
+        <w:t>Recreational Activities</w:t>
+      </w:r>
+      <w:r>
+        <w:t xml:space="preserve">” model as different recreational activities are available based upon location, and it connects to the “National Parks” model as National Parks </w:t>
+      </w:r>
+      <w:r>
+        <w:t>are visited heavily based upon their location and are tied to the ecosystem of the land they exist on</w:t>
+      </w:r>
       <w:r>
         <w:t>.</w:t>
       </w:r>
     </w:p>
     <w:p>
       <w:pPr>
+        <w:pStyle w:val="Heading3"/>
+      </w:pPr>
+      <w:bookmarkStart w:id="17" w:name="_Toc20940511"/>
+      <w:r>
+        <w:t>4.</w:t>
+      </w:r>
+      <w:r>
+        <w:t>3</w:t>
+      </w:r>
+      <w:r>
+        <w:t>.1</w:t>
+      </w:r>
+      <w:r>
+        <w:tab/>
+        <w:t>Examples of filtered/sorted attributes</w:t>
+      </w:r>
+      <w:bookmarkEnd w:id="17"/>
+    </w:p>
+    <w:p>
+      <w:pPr>
+        <w:pStyle w:val="ListParagraph"/>
+        <w:numPr>
+          <w:ilvl w:val="0"/>
+          <w:numId w:val="6"/>
+        </w:numPr>
+      </w:pPr>
+      <w:r>
+        <w:t>State name</w:t>
+      </w:r>
+    </w:p>
+    <w:p>
+      <w:pPr>
+        <w:pStyle w:val="ListParagraph"/>
+        <w:numPr>
+          <w:ilvl w:val="0"/>
+          <w:numId w:val="6"/>
+        </w:numPr>
+      </w:pPr>
+      <w:r>
+        <w:t>Physical activity by state</w:t>
+      </w:r>
+    </w:p>
+    <w:p>
+      <w:pPr>
+        <w:pStyle w:val="ListParagraph"/>
+        <w:numPr>
+          <w:ilvl w:val="0"/>
+          <w:numId w:val="6"/>
+        </w:numPr>
+      </w:pPr>
+      <w:r>
+        <w:t>Number of national parks</w:t>
+      </w:r>
+    </w:p>
+    <w:p>
+      <w:pPr>
+        <w:pStyle w:val="ListParagraph"/>
+        <w:numPr>
+          <w:ilvl w:val="0"/>
+          <w:numId w:val="6"/>
+        </w:numPr>
+      </w:pPr>
+      <w:r>
+        <w:t>Number of recreational activities available</w:t>
+      </w:r>
+    </w:p>
+    <w:p>
+      <w:pPr>
+        <w:pStyle w:val="ListParagraph"/>
+        <w:numPr>
+          <w:ilvl w:val="0"/>
+          <w:numId w:val="6"/>
+        </w:numPr>
+      </w:pPr>
+      <w:r>
+        <w:t>Population</w:t>
+      </w:r>
+    </w:p>
+    <w:p>
+      <w:pPr>
+        <w:pStyle w:val="Heading3"/>
+      </w:pPr>
+      <w:bookmarkStart w:id="18" w:name="_Toc20940512"/>
+      <w:r>
+        <w:t>4.</w:t>
+      </w:r>
+      <w:r>
+        <w:t>3</w:t>
+      </w:r>
+      <w:r>
+        <w:t>.2</w:t>
+      </w:r>
+      <w:r>
+        <w:tab/>
+        <w:t>Examples of searchable attributes</w:t>
+      </w:r>
+      <w:bookmarkEnd w:id="18"/>
+    </w:p>
+    <w:p>
+      <w:pPr>
+        <w:pStyle w:val="ListParagraph"/>
+        <w:numPr>
+          <w:ilvl w:val="0"/>
+          <w:numId w:val="7"/>
+        </w:numPr>
+      </w:pPr>
+      <w:r>
+        <w:t>N</w:t>
+      </w:r>
+      <w:r>
+        <w:t>ative animal species</w:t>
+      </w:r>
+    </w:p>
+    <w:p>
+      <w:pPr>
+        <w:pStyle w:val="ListParagraph"/>
+        <w:numPr>
+          <w:ilvl w:val="0"/>
+          <w:numId w:val="7"/>
+        </w:numPr>
+      </w:pPr>
+      <w:r>
+        <w:t>Native plant species</w:t>
+      </w:r>
+    </w:p>
+    <w:p>
+      <w:pPr>
+        <w:pStyle w:val="ListParagraph"/>
+        <w:numPr>
+          <w:ilvl w:val="0"/>
+          <w:numId w:val="7"/>
+        </w:numPr>
+      </w:pPr>
+      <w:r>
+        <w:lastRenderedPageBreak/>
+        <w:t>Bodies of water</w:t>
+      </w:r>
+    </w:p>
+    <w:p>
+      <w:pPr>
+        <w:pStyle w:val="ListParagraph"/>
+        <w:numPr>
+          <w:ilvl w:val="0"/>
+          <w:numId w:val="7"/>
+        </w:numPr>
+      </w:pPr>
+      <w:r>
+        <w:t>Land characteristics</w:t>
+      </w:r>
+    </w:p>
+    <w:p>
+      <w:pPr>
+        <w:pStyle w:val="ListParagraph"/>
+        <w:numPr>
+          <w:ilvl w:val="0"/>
+          <w:numId w:val="7"/>
+        </w:numPr>
+      </w:pPr>
+      <w:r>
+        <w:t>Tourist attractions</w:t>
+      </w:r>
+    </w:p>
+    <w:p>
+      <w:pPr>
         <w:pStyle w:val="Heading1"/>
       </w:pPr>
-      <w:bookmarkStart w:id="13" w:name="_Toc20938404"/>
+      <w:bookmarkStart w:id="19" w:name="_Toc20940513"/>
       <w:r>
         <w:t>5</w:t>
       </w:r>
@@ -4173,7 +4521,7 @@
       <w:r>
         <w:t>Tools</w:t>
       </w:r>
-      <w:bookmarkEnd w:id="13"/>
+      <w:bookmarkEnd w:id="19"/>
     </w:p>
     <w:p>
       <w:pPr>
@@ -4182,7 +4530,7 @@
           <w:rFonts w:cstheme="majorHAnsi"/>
         </w:rPr>
       </w:pPr>
-      <w:bookmarkStart w:id="14" w:name="_Toc20938405"/>
+      <w:bookmarkStart w:id="20" w:name="_Toc20940514"/>
       <w:r>
         <w:rPr>
           <w:rFonts w:cstheme="majorHAnsi"/>
@@ -4213,7 +4561,7 @@
         </w:rPr>
         <w:t>Tool 1</w:t>
       </w:r>
-      <w:bookmarkEnd w:id="14"/>
+      <w:bookmarkEnd w:id="20"/>
     </w:p>
     <w:p>
       <w:pPr>
@@ -4422,7 +4770,7 @@
           <w:rFonts w:cstheme="majorHAnsi"/>
         </w:rPr>
       </w:pPr>
-      <w:bookmarkStart w:id="15" w:name="_Toc20938406"/>
+      <w:bookmarkStart w:id="21" w:name="_Toc20940515"/>
       <w:r>
         <w:rPr>
           <w:rFonts w:cstheme="majorHAnsi"/>
@@ -4451,15 +4799,9 @@
         <w:rPr>
           <w:rFonts w:cstheme="majorHAnsi"/>
         </w:rPr>
-        <w:t xml:space="preserve">Tool </w:t>
-      </w:r>
-      <w:r>
-        <w:rPr>
-          <w:rFonts w:cstheme="majorHAnsi"/>
-        </w:rPr>
-        <w:t>2 (etc.)</w:t>
-      </w:r>
-      <w:bookmarkEnd w:id="15"/>
+        <w:t>Tool 2 (etc.)</w:t>
+      </w:r>
+      <w:bookmarkEnd w:id="21"/>
     </w:p>
     <w:p>
       <w:pPr>
@@ -4665,7 +5007,7 @@
       <w:pPr>
         <w:pStyle w:val="Heading1"/>
       </w:pPr>
-      <w:bookmarkStart w:id="16" w:name="_Toc20938407"/>
+      <w:bookmarkStart w:id="22" w:name="_Toc20940516"/>
       <w:r>
         <w:t>6</w:t>
       </w:r>
@@ -4675,7 +5017,7 @@
       <w:r>
         <w:t>Hosting????</w:t>
       </w:r>
-      <w:bookmarkEnd w:id="16"/>
+      <w:bookmarkEnd w:id="22"/>
     </w:p>
     <w:p>
       <w:r>
@@ -4687,8 +5029,8 @@
     </w:p>
     <w:p/>
     <w:sectPr>
-      <w:footerReference w:type="default" r:id="rId8"/>
-      <w:footerReference w:type="first" r:id="rId9"/>
+      <w:footerReference w:type="default" r:id="rId9"/>
+      <w:footerReference w:type="first" r:id="rId10"/>
       <w:pgSz w:w="12240" w:h="15840"/>
       <w:pgMar w:top="1440" w:right="1440" w:bottom="1440" w:left="1440" w:header="720" w:footer="720" w:gutter="0"/>
       <w:cols w:space="720"/>
@@ -5006,6 +5348,655 @@
     </w:p>
   </w:footnote>
 </w:footnotes>
+</file>
+
+<file path=word/numbering.xml><?xml version="1.0" encoding="utf-8"?>
+<w:numbering xmlns:wpc="http://schemas.microsoft.com/office/word/2010/wordprocessingCanvas" xmlns:cx="http://schemas.microsoft.com/office/drawing/2014/chartex" xmlns:cx1="http://schemas.microsoft.com/office/drawing/2015/9/8/chartex" xmlns:cx2="http://schemas.microsoft.com/office/drawing/2015/10/21/chartex" xmlns:cx3="http://schemas.microsoft.com/office/drawing/2016/5/9/chartex" xmlns:cx4="http://schemas.microsoft.com/office/drawing/2016/5/10/chartex" xmlns:cx5="http://schemas.microsoft.com/office/drawing/2016/5/11/chartex" xmlns:cx6="http://schemas.microsoft.com/office/drawing/2016/5/12/chartex" xmlns:cx7="http://schemas.microsoft.com/office/drawing/2016/5/13/chartex" xmlns:cx8="http://schemas.microsoft.com/office/drawing/2016/5/14/chartex" xmlns:mc="http://schemas.openxmlformats.org/markup-compatibility/2006" xmlns:aink="http://schemas.microsoft.com/office/drawing/2016/ink" xmlns:am3d="http://schemas.microsoft.com/office/drawing/2017/model3d" xmlns:o="urn:schemas-microsoft-com:office:office" xmlns:r="http://schemas.openxmlformats.org/officeDocument/2006/relationships" xmlns:m="http://schemas.openxmlformats.org/officeDocument/2006/math" xmlns:v="urn:schemas-microsoft-com:vml" xmlns:wp14="http://schemas.microsoft.com/office/word/2010/wordprocessingDrawing" xmlns:wp="http://schemas.openxmlformats.org/drawingml/2006/wordprocessingDrawing" xmlns:w10="urn:schemas-microsoft-com:office:word" xmlns:w="http://schemas.openxmlformats.org/wordprocessingml/2006/main" xmlns:w14="http://schemas.microsoft.com/office/word/2010/wordml" xmlns:w15="http://schemas.microsoft.com/office/word/2012/wordml" xmlns:w16cid="http://schemas.microsoft.com/office/word/2016/wordml/cid" xmlns:w16se="http://schemas.microsoft.com/office/word/2015/wordml/symex" xmlns:wpg="http://schemas.microsoft.com/office/word/2010/wordprocessingGroup" xmlns:wpi="http://schemas.microsoft.com/office/word/2010/wordprocessingInk" xmlns:wne="http://schemas.microsoft.com/office/word/2006/wordml" xmlns:wps="http://schemas.microsoft.com/office/word/2010/wordprocessingShape" mc:Ignorable="w14 w15 w16se w16cid wp14">
+  <w:abstractNum w:abstractNumId="0" w15:restartNumberingAfterBreak="0">
+    <w:nsid w:val="183C64B6"/>
+    <w:multiLevelType w:val="hybridMultilevel"/>
+    <w:tmpl w:val="AFB65E18"/>
+    <w:lvl w:ilvl="0" w:tplc="824891C4">
+      <w:start w:val="1"/>
+      <w:numFmt w:val="decimal"/>
+      <w:lvlText w:val="%1.)"/>
+      <w:lvlJc w:val="left"/>
+      <w:pPr>
+        <w:ind w:left="720" w:hanging="360"/>
+      </w:pPr>
+      <w:rPr>
+        <w:rFonts w:hint="default"/>
+      </w:rPr>
+    </w:lvl>
+    <w:lvl w:ilvl="1" w:tplc="04090019" w:tentative="1">
+      <w:start w:val="1"/>
+      <w:numFmt w:val="lowerLetter"/>
+      <w:lvlText w:val="%2."/>
+      <w:lvlJc w:val="left"/>
+      <w:pPr>
+        <w:ind w:left="1440" w:hanging="360"/>
+      </w:pPr>
+    </w:lvl>
+    <w:lvl w:ilvl="2" w:tplc="0409001B" w:tentative="1">
+      <w:start w:val="1"/>
+      <w:numFmt w:val="lowerRoman"/>
+      <w:lvlText w:val="%3."/>
+      <w:lvlJc w:val="right"/>
+      <w:pPr>
+        <w:ind w:left="2160" w:hanging="180"/>
+      </w:pPr>
+    </w:lvl>
+    <w:lvl w:ilvl="3" w:tplc="0409000F" w:tentative="1">
+      <w:start w:val="1"/>
+      <w:numFmt w:val="decimal"/>
+      <w:lvlText w:val="%4."/>
+      <w:lvlJc w:val="left"/>
+      <w:pPr>
+        <w:ind w:left="2880" w:hanging="360"/>
+      </w:pPr>
+    </w:lvl>
+    <w:lvl w:ilvl="4" w:tplc="04090019" w:tentative="1">
+      <w:start w:val="1"/>
+      <w:numFmt w:val="lowerLetter"/>
+      <w:lvlText w:val="%5."/>
+      <w:lvlJc w:val="left"/>
+      <w:pPr>
+        <w:ind w:left="3600" w:hanging="360"/>
+      </w:pPr>
+    </w:lvl>
+    <w:lvl w:ilvl="5" w:tplc="0409001B" w:tentative="1">
+      <w:start w:val="1"/>
+      <w:numFmt w:val="lowerRoman"/>
+      <w:lvlText w:val="%6."/>
+      <w:lvlJc w:val="right"/>
+      <w:pPr>
+        <w:ind w:left="4320" w:hanging="180"/>
+      </w:pPr>
+    </w:lvl>
+    <w:lvl w:ilvl="6" w:tplc="0409000F" w:tentative="1">
+      <w:start w:val="1"/>
+      <w:numFmt w:val="decimal"/>
+      <w:lvlText w:val="%7."/>
+      <w:lvlJc w:val="left"/>
+      <w:pPr>
+        <w:ind w:left="5040" w:hanging="360"/>
+      </w:pPr>
+    </w:lvl>
+    <w:lvl w:ilvl="7" w:tplc="04090019" w:tentative="1">
+      <w:start w:val="1"/>
+      <w:numFmt w:val="lowerLetter"/>
+      <w:lvlText w:val="%8."/>
+      <w:lvlJc w:val="left"/>
+      <w:pPr>
+        <w:ind w:left="5760" w:hanging="360"/>
+      </w:pPr>
+    </w:lvl>
+    <w:lvl w:ilvl="8" w:tplc="0409001B" w:tentative="1">
+      <w:start w:val="1"/>
+      <w:numFmt w:val="lowerRoman"/>
+      <w:lvlText w:val="%9."/>
+      <w:lvlJc w:val="right"/>
+      <w:pPr>
+        <w:ind w:left="6480" w:hanging="180"/>
+      </w:pPr>
+    </w:lvl>
+  </w:abstractNum>
+  <w:abstractNum w:abstractNumId="1" w15:restartNumberingAfterBreak="0">
+    <w:nsid w:val="33E210CC"/>
+    <w:multiLevelType w:val="hybridMultilevel"/>
+    <w:tmpl w:val="AFB65E18"/>
+    <w:lvl w:ilvl="0" w:tplc="824891C4">
+      <w:start w:val="1"/>
+      <w:numFmt w:val="decimal"/>
+      <w:lvlText w:val="%1.)"/>
+      <w:lvlJc w:val="left"/>
+      <w:pPr>
+        <w:ind w:left="720" w:hanging="360"/>
+      </w:pPr>
+      <w:rPr>
+        <w:rFonts w:hint="default"/>
+      </w:rPr>
+    </w:lvl>
+    <w:lvl w:ilvl="1" w:tplc="04090019" w:tentative="1">
+      <w:start w:val="1"/>
+      <w:numFmt w:val="lowerLetter"/>
+      <w:lvlText w:val="%2."/>
+      <w:lvlJc w:val="left"/>
+      <w:pPr>
+        <w:ind w:left="1440" w:hanging="360"/>
+      </w:pPr>
+    </w:lvl>
+    <w:lvl w:ilvl="2" w:tplc="0409001B" w:tentative="1">
+      <w:start w:val="1"/>
+      <w:numFmt w:val="lowerRoman"/>
+      <w:lvlText w:val="%3."/>
+      <w:lvlJc w:val="right"/>
+      <w:pPr>
+        <w:ind w:left="2160" w:hanging="180"/>
+      </w:pPr>
+    </w:lvl>
+    <w:lvl w:ilvl="3" w:tplc="0409000F" w:tentative="1">
+      <w:start w:val="1"/>
+      <w:numFmt w:val="decimal"/>
+      <w:lvlText w:val="%4."/>
+      <w:lvlJc w:val="left"/>
+      <w:pPr>
+        <w:ind w:left="2880" w:hanging="360"/>
+      </w:pPr>
+    </w:lvl>
+    <w:lvl w:ilvl="4" w:tplc="04090019" w:tentative="1">
+      <w:start w:val="1"/>
+      <w:numFmt w:val="lowerLetter"/>
+      <w:lvlText w:val="%5."/>
+      <w:lvlJc w:val="left"/>
+      <w:pPr>
+        <w:ind w:left="3600" w:hanging="360"/>
+      </w:pPr>
+    </w:lvl>
+    <w:lvl w:ilvl="5" w:tplc="0409001B" w:tentative="1">
+      <w:start w:val="1"/>
+      <w:numFmt w:val="lowerRoman"/>
+      <w:lvlText w:val="%6."/>
+      <w:lvlJc w:val="right"/>
+      <w:pPr>
+        <w:ind w:left="4320" w:hanging="180"/>
+      </w:pPr>
+    </w:lvl>
+    <w:lvl w:ilvl="6" w:tplc="0409000F" w:tentative="1">
+      <w:start w:val="1"/>
+      <w:numFmt w:val="decimal"/>
+      <w:lvlText w:val="%7."/>
+      <w:lvlJc w:val="left"/>
+      <w:pPr>
+        <w:ind w:left="5040" w:hanging="360"/>
+      </w:pPr>
+    </w:lvl>
+    <w:lvl w:ilvl="7" w:tplc="04090019" w:tentative="1">
+      <w:start w:val="1"/>
+      <w:numFmt w:val="lowerLetter"/>
+      <w:lvlText w:val="%8."/>
+      <w:lvlJc w:val="left"/>
+      <w:pPr>
+        <w:ind w:left="5760" w:hanging="360"/>
+      </w:pPr>
+    </w:lvl>
+    <w:lvl w:ilvl="8" w:tplc="0409001B" w:tentative="1">
+      <w:start w:val="1"/>
+      <w:numFmt w:val="lowerRoman"/>
+      <w:lvlText w:val="%9."/>
+      <w:lvlJc w:val="right"/>
+      <w:pPr>
+        <w:ind w:left="6480" w:hanging="180"/>
+      </w:pPr>
+    </w:lvl>
+  </w:abstractNum>
+  <w:abstractNum w:abstractNumId="2" w15:restartNumberingAfterBreak="0">
+    <w:nsid w:val="3D9660AE"/>
+    <w:multiLevelType w:val="hybridMultilevel"/>
+    <w:tmpl w:val="AFB65E18"/>
+    <w:lvl w:ilvl="0" w:tplc="824891C4">
+      <w:start w:val="1"/>
+      <w:numFmt w:val="decimal"/>
+      <w:lvlText w:val="%1.)"/>
+      <w:lvlJc w:val="left"/>
+      <w:pPr>
+        <w:ind w:left="720" w:hanging="360"/>
+      </w:pPr>
+      <w:rPr>
+        <w:rFonts w:hint="default"/>
+      </w:rPr>
+    </w:lvl>
+    <w:lvl w:ilvl="1" w:tplc="04090019" w:tentative="1">
+      <w:start w:val="1"/>
+      <w:numFmt w:val="lowerLetter"/>
+      <w:lvlText w:val="%2."/>
+      <w:lvlJc w:val="left"/>
+      <w:pPr>
+        <w:ind w:left="1440" w:hanging="360"/>
+      </w:pPr>
+    </w:lvl>
+    <w:lvl w:ilvl="2" w:tplc="0409001B" w:tentative="1">
+      <w:start w:val="1"/>
+      <w:numFmt w:val="lowerRoman"/>
+      <w:lvlText w:val="%3."/>
+      <w:lvlJc w:val="right"/>
+      <w:pPr>
+        <w:ind w:left="2160" w:hanging="180"/>
+      </w:pPr>
+    </w:lvl>
+    <w:lvl w:ilvl="3" w:tplc="0409000F" w:tentative="1">
+      <w:start w:val="1"/>
+      <w:numFmt w:val="decimal"/>
+      <w:lvlText w:val="%4."/>
+      <w:lvlJc w:val="left"/>
+      <w:pPr>
+        <w:ind w:left="2880" w:hanging="360"/>
+      </w:pPr>
+    </w:lvl>
+    <w:lvl w:ilvl="4" w:tplc="04090019" w:tentative="1">
+      <w:start w:val="1"/>
+      <w:numFmt w:val="lowerLetter"/>
+      <w:lvlText w:val="%5."/>
+      <w:lvlJc w:val="left"/>
+      <w:pPr>
+        <w:ind w:left="3600" w:hanging="360"/>
+      </w:pPr>
+    </w:lvl>
+    <w:lvl w:ilvl="5" w:tplc="0409001B" w:tentative="1">
+      <w:start w:val="1"/>
+      <w:numFmt w:val="lowerRoman"/>
+      <w:lvlText w:val="%6."/>
+      <w:lvlJc w:val="right"/>
+      <w:pPr>
+        <w:ind w:left="4320" w:hanging="180"/>
+      </w:pPr>
+    </w:lvl>
+    <w:lvl w:ilvl="6" w:tplc="0409000F" w:tentative="1">
+      <w:start w:val="1"/>
+      <w:numFmt w:val="decimal"/>
+      <w:lvlText w:val="%7."/>
+      <w:lvlJc w:val="left"/>
+      <w:pPr>
+        <w:ind w:left="5040" w:hanging="360"/>
+      </w:pPr>
+    </w:lvl>
+    <w:lvl w:ilvl="7" w:tplc="04090019" w:tentative="1">
+      <w:start w:val="1"/>
+      <w:numFmt w:val="lowerLetter"/>
+      <w:lvlText w:val="%8."/>
+      <w:lvlJc w:val="left"/>
+      <w:pPr>
+        <w:ind w:left="5760" w:hanging="360"/>
+      </w:pPr>
+    </w:lvl>
+    <w:lvl w:ilvl="8" w:tplc="0409001B" w:tentative="1">
+      <w:start w:val="1"/>
+      <w:numFmt w:val="lowerRoman"/>
+      <w:lvlText w:val="%9."/>
+      <w:lvlJc w:val="right"/>
+      <w:pPr>
+        <w:ind w:left="6480" w:hanging="180"/>
+      </w:pPr>
+    </w:lvl>
+  </w:abstractNum>
+  <w:abstractNum w:abstractNumId="3" w15:restartNumberingAfterBreak="0">
+    <w:nsid w:val="464C1F7A"/>
+    <w:multiLevelType w:val="hybridMultilevel"/>
+    <w:tmpl w:val="AFB65E18"/>
+    <w:lvl w:ilvl="0" w:tplc="824891C4">
+      <w:start w:val="1"/>
+      <w:numFmt w:val="decimal"/>
+      <w:lvlText w:val="%1.)"/>
+      <w:lvlJc w:val="left"/>
+      <w:pPr>
+        <w:ind w:left="720" w:hanging="360"/>
+      </w:pPr>
+      <w:rPr>
+        <w:rFonts w:hint="default"/>
+      </w:rPr>
+    </w:lvl>
+    <w:lvl w:ilvl="1" w:tplc="04090019" w:tentative="1">
+      <w:start w:val="1"/>
+      <w:numFmt w:val="lowerLetter"/>
+      <w:lvlText w:val="%2."/>
+      <w:lvlJc w:val="left"/>
+      <w:pPr>
+        <w:ind w:left="1440" w:hanging="360"/>
+      </w:pPr>
+    </w:lvl>
+    <w:lvl w:ilvl="2" w:tplc="0409001B" w:tentative="1">
+      <w:start w:val="1"/>
+      <w:numFmt w:val="lowerRoman"/>
+      <w:lvlText w:val="%3."/>
+      <w:lvlJc w:val="right"/>
+      <w:pPr>
+        <w:ind w:left="2160" w:hanging="180"/>
+      </w:pPr>
+    </w:lvl>
+    <w:lvl w:ilvl="3" w:tplc="0409000F" w:tentative="1">
+      <w:start w:val="1"/>
+      <w:numFmt w:val="decimal"/>
+      <w:lvlText w:val="%4."/>
+      <w:lvlJc w:val="left"/>
+      <w:pPr>
+        <w:ind w:left="2880" w:hanging="360"/>
+      </w:pPr>
+    </w:lvl>
+    <w:lvl w:ilvl="4" w:tplc="04090019" w:tentative="1">
+      <w:start w:val="1"/>
+      <w:numFmt w:val="lowerLetter"/>
+      <w:lvlText w:val="%5."/>
+      <w:lvlJc w:val="left"/>
+      <w:pPr>
+        <w:ind w:left="3600" w:hanging="360"/>
+      </w:pPr>
+    </w:lvl>
+    <w:lvl w:ilvl="5" w:tplc="0409001B" w:tentative="1">
+      <w:start w:val="1"/>
+      <w:numFmt w:val="lowerRoman"/>
+      <w:lvlText w:val="%6."/>
+      <w:lvlJc w:val="right"/>
+      <w:pPr>
+        <w:ind w:left="4320" w:hanging="180"/>
+      </w:pPr>
+    </w:lvl>
+    <w:lvl w:ilvl="6" w:tplc="0409000F" w:tentative="1">
+      <w:start w:val="1"/>
+      <w:numFmt w:val="decimal"/>
+      <w:lvlText w:val="%7."/>
+      <w:lvlJc w:val="left"/>
+      <w:pPr>
+        <w:ind w:left="5040" w:hanging="360"/>
+      </w:pPr>
+    </w:lvl>
+    <w:lvl w:ilvl="7" w:tplc="04090019" w:tentative="1">
+      <w:start w:val="1"/>
+      <w:numFmt w:val="lowerLetter"/>
+      <w:lvlText w:val="%8."/>
+      <w:lvlJc w:val="left"/>
+      <w:pPr>
+        <w:ind w:left="5760" w:hanging="360"/>
+      </w:pPr>
+    </w:lvl>
+    <w:lvl w:ilvl="8" w:tplc="0409001B" w:tentative="1">
+      <w:start w:val="1"/>
+      <w:numFmt w:val="lowerRoman"/>
+      <w:lvlText w:val="%9."/>
+      <w:lvlJc w:val="right"/>
+      <w:pPr>
+        <w:ind w:left="6480" w:hanging="180"/>
+      </w:pPr>
+    </w:lvl>
+  </w:abstractNum>
+  <w:abstractNum w:abstractNumId="4" w15:restartNumberingAfterBreak="0">
+    <w:nsid w:val="5B53369D"/>
+    <w:multiLevelType w:val="hybridMultilevel"/>
+    <w:tmpl w:val="AFB65E18"/>
+    <w:lvl w:ilvl="0" w:tplc="824891C4">
+      <w:start w:val="1"/>
+      <w:numFmt w:val="decimal"/>
+      <w:lvlText w:val="%1.)"/>
+      <w:lvlJc w:val="left"/>
+      <w:pPr>
+        <w:ind w:left="720" w:hanging="360"/>
+      </w:pPr>
+      <w:rPr>
+        <w:rFonts w:hint="default"/>
+      </w:rPr>
+    </w:lvl>
+    <w:lvl w:ilvl="1" w:tplc="04090019" w:tentative="1">
+      <w:start w:val="1"/>
+      <w:numFmt w:val="lowerLetter"/>
+      <w:lvlText w:val="%2."/>
+      <w:lvlJc w:val="left"/>
+      <w:pPr>
+        <w:ind w:left="1440" w:hanging="360"/>
+      </w:pPr>
+    </w:lvl>
+    <w:lvl w:ilvl="2" w:tplc="0409001B" w:tentative="1">
+      <w:start w:val="1"/>
+      <w:numFmt w:val="lowerRoman"/>
+      <w:lvlText w:val="%3."/>
+      <w:lvlJc w:val="right"/>
+      <w:pPr>
+        <w:ind w:left="2160" w:hanging="180"/>
+      </w:pPr>
+    </w:lvl>
+    <w:lvl w:ilvl="3" w:tplc="0409000F" w:tentative="1">
+      <w:start w:val="1"/>
+      <w:numFmt w:val="decimal"/>
+      <w:lvlText w:val="%4."/>
+      <w:lvlJc w:val="left"/>
+      <w:pPr>
+        <w:ind w:left="2880" w:hanging="360"/>
+      </w:pPr>
+    </w:lvl>
+    <w:lvl w:ilvl="4" w:tplc="04090019" w:tentative="1">
+      <w:start w:val="1"/>
+      <w:numFmt w:val="lowerLetter"/>
+      <w:lvlText w:val="%5."/>
+      <w:lvlJc w:val="left"/>
+      <w:pPr>
+        <w:ind w:left="3600" w:hanging="360"/>
+      </w:pPr>
+    </w:lvl>
+    <w:lvl w:ilvl="5" w:tplc="0409001B" w:tentative="1">
+      <w:start w:val="1"/>
+      <w:numFmt w:val="lowerRoman"/>
+      <w:lvlText w:val="%6."/>
+      <w:lvlJc w:val="right"/>
+      <w:pPr>
+        <w:ind w:left="4320" w:hanging="180"/>
+      </w:pPr>
+    </w:lvl>
+    <w:lvl w:ilvl="6" w:tplc="0409000F" w:tentative="1">
+      <w:start w:val="1"/>
+      <w:numFmt w:val="decimal"/>
+      <w:lvlText w:val="%7."/>
+      <w:lvlJc w:val="left"/>
+      <w:pPr>
+        <w:ind w:left="5040" w:hanging="360"/>
+      </w:pPr>
+    </w:lvl>
+    <w:lvl w:ilvl="7" w:tplc="04090019" w:tentative="1">
+      <w:start w:val="1"/>
+      <w:numFmt w:val="lowerLetter"/>
+      <w:lvlText w:val="%8."/>
+      <w:lvlJc w:val="left"/>
+      <w:pPr>
+        <w:ind w:left="5760" w:hanging="360"/>
+      </w:pPr>
+    </w:lvl>
+    <w:lvl w:ilvl="8" w:tplc="0409001B" w:tentative="1">
+      <w:start w:val="1"/>
+      <w:numFmt w:val="lowerRoman"/>
+      <w:lvlText w:val="%9."/>
+      <w:lvlJc w:val="right"/>
+      <w:pPr>
+        <w:ind w:left="6480" w:hanging="180"/>
+      </w:pPr>
+    </w:lvl>
+  </w:abstractNum>
+  <w:abstractNum w:abstractNumId="5" w15:restartNumberingAfterBreak="0">
+    <w:nsid w:val="5CF5600E"/>
+    <w:multiLevelType w:val="hybridMultilevel"/>
+    <w:tmpl w:val="AFB65E18"/>
+    <w:lvl w:ilvl="0" w:tplc="824891C4">
+      <w:start w:val="1"/>
+      <w:numFmt w:val="decimal"/>
+      <w:lvlText w:val="%1.)"/>
+      <w:lvlJc w:val="left"/>
+      <w:pPr>
+        <w:ind w:left="720" w:hanging="360"/>
+      </w:pPr>
+      <w:rPr>
+        <w:rFonts w:hint="default"/>
+      </w:rPr>
+    </w:lvl>
+    <w:lvl w:ilvl="1" w:tplc="04090019" w:tentative="1">
+      <w:start w:val="1"/>
+      <w:numFmt w:val="lowerLetter"/>
+      <w:lvlText w:val="%2."/>
+      <w:lvlJc w:val="left"/>
+      <w:pPr>
+        <w:ind w:left="1440" w:hanging="360"/>
+      </w:pPr>
+    </w:lvl>
+    <w:lvl w:ilvl="2" w:tplc="0409001B" w:tentative="1">
+      <w:start w:val="1"/>
+      <w:numFmt w:val="lowerRoman"/>
+      <w:lvlText w:val="%3."/>
+      <w:lvlJc w:val="right"/>
+      <w:pPr>
+        <w:ind w:left="2160" w:hanging="180"/>
+      </w:pPr>
+    </w:lvl>
+    <w:lvl w:ilvl="3" w:tplc="0409000F" w:tentative="1">
+      <w:start w:val="1"/>
+      <w:numFmt w:val="decimal"/>
+      <w:lvlText w:val="%4."/>
+      <w:lvlJc w:val="left"/>
+      <w:pPr>
+        <w:ind w:left="2880" w:hanging="360"/>
+      </w:pPr>
+    </w:lvl>
+    <w:lvl w:ilvl="4" w:tplc="04090019" w:tentative="1">
+      <w:start w:val="1"/>
+      <w:numFmt w:val="lowerLetter"/>
+      <w:lvlText w:val="%5."/>
+      <w:lvlJc w:val="left"/>
+      <w:pPr>
+        <w:ind w:left="3600" w:hanging="360"/>
+      </w:pPr>
+    </w:lvl>
+    <w:lvl w:ilvl="5" w:tplc="0409001B" w:tentative="1">
+      <w:start w:val="1"/>
+      <w:numFmt w:val="lowerRoman"/>
+      <w:lvlText w:val="%6."/>
+      <w:lvlJc w:val="right"/>
+      <w:pPr>
+        <w:ind w:left="4320" w:hanging="180"/>
+      </w:pPr>
+    </w:lvl>
+    <w:lvl w:ilvl="6" w:tplc="0409000F" w:tentative="1">
+      <w:start w:val="1"/>
+      <w:numFmt w:val="decimal"/>
+      <w:lvlText w:val="%7."/>
+      <w:lvlJc w:val="left"/>
+      <w:pPr>
+        <w:ind w:left="5040" w:hanging="360"/>
+      </w:pPr>
+    </w:lvl>
+    <w:lvl w:ilvl="7" w:tplc="04090019" w:tentative="1">
+      <w:start w:val="1"/>
+      <w:numFmt w:val="lowerLetter"/>
+      <w:lvlText w:val="%8."/>
+      <w:lvlJc w:val="left"/>
+      <w:pPr>
+        <w:ind w:left="5760" w:hanging="360"/>
+      </w:pPr>
+    </w:lvl>
+    <w:lvl w:ilvl="8" w:tplc="0409001B" w:tentative="1">
+      <w:start w:val="1"/>
+      <w:numFmt w:val="lowerRoman"/>
+      <w:lvlText w:val="%9."/>
+      <w:lvlJc w:val="right"/>
+      <w:pPr>
+        <w:ind w:left="6480" w:hanging="180"/>
+      </w:pPr>
+    </w:lvl>
+  </w:abstractNum>
+  <w:abstractNum w:abstractNumId="6" w15:restartNumberingAfterBreak="0">
+    <w:nsid w:val="5D5C4A80"/>
+    <w:multiLevelType w:val="hybridMultilevel"/>
+    <w:tmpl w:val="AFB65E18"/>
+    <w:lvl w:ilvl="0" w:tplc="824891C4">
+      <w:start w:val="1"/>
+      <w:numFmt w:val="decimal"/>
+      <w:lvlText w:val="%1.)"/>
+      <w:lvlJc w:val="left"/>
+      <w:pPr>
+        <w:ind w:left="720" w:hanging="360"/>
+      </w:pPr>
+      <w:rPr>
+        <w:rFonts w:hint="default"/>
+      </w:rPr>
+    </w:lvl>
+    <w:lvl w:ilvl="1" w:tplc="04090019" w:tentative="1">
+      <w:start w:val="1"/>
+      <w:numFmt w:val="lowerLetter"/>
+      <w:lvlText w:val="%2."/>
+      <w:lvlJc w:val="left"/>
+      <w:pPr>
+        <w:ind w:left="1440" w:hanging="360"/>
+      </w:pPr>
+    </w:lvl>
+    <w:lvl w:ilvl="2" w:tplc="0409001B" w:tentative="1">
+      <w:start w:val="1"/>
+      <w:numFmt w:val="lowerRoman"/>
+      <w:lvlText w:val="%3."/>
+      <w:lvlJc w:val="right"/>
+      <w:pPr>
+        <w:ind w:left="2160" w:hanging="180"/>
+      </w:pPr>
+    </w:lvl>
+    <w:lvl w:ilvl="3" w:tplc="0409000F" w:tentative="1">
+      <w:start w:val="1"/>
+      <w:numFmt w:val="decimal"/>
+      <w:lvlText w:val="%4."/>
+      <w:lvlJc w:val="left"/>
+      <w:pPr>
+        <w:ind w:left="2880" w:hanging="360"/>
+      </w:pPr>
+    </w:lvl>
+    <w:lvl w:ilvl="4" w:tplc="04090019" w:tentative="1">
+      <w:start w:val="1"/>
+      <w:numFmt w:val="lowerLetter"/>
+      <w:lvlText w:val="%5."/>
+      <w:lvlJc w:val="left"/>
+      <w:pPr>
+        <w:ind w:left="3600" w:hanging="360"/>
+      </w:pPr>
+    </w:lvl>
+    <w:lvl w:ilvl="5" w:tplc="0409001B" w:tentative="1">
+      <w:start w:val="1"/>
+      <w:numFmt w:val="lowerRoman"/>
+      <w:lvlText w:val="%6."/>
+      <w:lvlJc w:val="right"/>
+      <w:pPr>
+        <w:ind w:left="4320" w:hanging="180"/>
+      </w:pPr>
+    </w:lvl>
+    <w:lvl w:ilvl="6" w:tplc="0409000F" w:tentative="1">
+      <w:start w:val="1"/>
+      <w:numFmt w:val="decimal"/>
+      <w:lvlText w:val="%7."/>
+      <w:lvlJc w:val="left"/>
+      <w:pPr>
+        <w:ind w:left="5040" w:hanging="360"/>
+      </w:pPr>
+    </w:lvl>
+    <w:lvl w:ilvl="7" w:tplc="04090019" w:tentative="1">
+      <w:start w:val="1"/>
+      <w:numFmt w:val="lowerLetter"/>
+      <w:lvlText w:val="%8."/>
+      <w:lvlJc w:val="left"/>
+      <w:pPr>
+        <w:ind w:left="5760" w:hanging="360"/>
+      </w:pPr>
+    </w:lvl>
+    <w:lvl w:ilvl="8" w:tplc="0409001B" w:tentative="1">
+      <w:start w:val="1"/>
+      <w:numFmt w:val="lowerRoman"/>
+      <w:lvlText w:val="%9."/>
+      <w:lvlJc w:val="right"/>
+      <w:pPr>
+        <w:ind w:left="6480" w:hanging="180"/>
+      </w:pPr>
+    </w:lvl>
+  </w:abstractNum>
+  <w:num w:numId="1">
+    <w:abstractNumId w:val="2"/>
+  </w:num>
+  <w:num w:numId="2">
+    <w:abstractNumId w:val="3"/>
+  </w:num>
+  <w:num w:numId="3">
+    <w:abstractNumId w:val="1"/>
+  </w:num>
+  <w:num w:numId="4">
+    <w:abstractNumId w:val="0"/>
+  </w:num>
+  <w:num w:numId="5">
+    <w:abstractNumId w:val="5"/>
+  </w:num>
+  <w:num w:numId="6">
+    <w:abstractNumId w:val="4"/>
+  </w:num>
+  <w:num w:numId="7">
+    <w:abstractNumId w:val="6"/>
+  </w:num>
+</w:numbering>
 </file>
 
 <file path=word/styles.xml><?xml version="1.0" encoding="utf-8"?>
@@ -5131,6 +6122,7 @@
     <w:lsdException w:name="HTML Sample" w:semiHidden="1" w:unhideWhenUsed="1"/>
     <w:lsdException w:name="HTML Typewriter" w:semiHidden="1" w:unhideWhenUsed="1"/>
     <w:lsdException w:name="HTML Variable" w:semiHidden="1" w:unhideWhenUsed="1"/>
+    <w:lsdException w:name="Normal Table" w:semiHidden="1" w:unhideWhenUsed="1"/>
     <w:lsdException w:name="annotation subject" w:semiHidden="1" w:unhideWhenUsed="1"/>
     <w:lsdException w:name="No List" w:semiHidden="1" w:unhideWhenUsed="1"/>
     <w:lsdException w:name="Outline List 1" w:semiHidden="1" w:unhideWhenUsed="1"/>
@@ -5174,8 +6166,10 @@
     <w:lsdException w:name="Table Elegant" w:semiHidden="1" w:unhideWhenUsed="1"/>
     <w:lsdException w:name="Table Professional" w:semiHidden="1" w:unhideWhenUsed="1"/>
     <w:lsdException w:name="Table Subtle 1" w:semiHidden="1" w:unhideWhenUsed="1"/>
+    <w:lsdException w:name="Table Subtle 2" w:semiHidden="1" w:unhideWhenUsed="1"/>
     <w:lsdException w:name="Table Web 1" w:semiHidden="1" w:unhideWhenUsed="1"/>
     <w:lsdException w:name="Table Web 2" w:semiHidden="1" w:unhideWhenUsed="1"/>
+    <w:lsdException w:name="Table Web 3" w:semiHidden="1" w:unhideWhenUsed="1"/>
     <w:lsdException w:name="Balloon Text" w:semiHidden="1" w:unhideWhenUsed="1"/>
     <w:lsdException w:name="Table Grid" w:uiPriority="39"/>
     <w:lsdException w:name="Table Theme" w:semiHidden="1" w:unhideWhenUsed="1"/>
@@ -5685,6 +6679,16 @@
       <w:ind w:left="440"/>
     </w:pPr>
   </w:style>
+  <w:style w:type="paragraph" w:styleId="ListParagraph">
+    <w:name w:val="List Paragraph"/>
+    <w:basedOn w:val="Normal"/>
+    <w:uiPriority w:val="34"/>
+    <w:qFormat/>
+    <w:rsid w:val="00C9390E"/>
+    <w:pPr>
+      <w:ind w:left="720"/>
+    </w:pPr>
+  </w:style>
 </w:styles>
 </file>
 
@@ -5954,7 +6958,7 @@
 </file>
 
 <file path=customXml/itemProps1.xml><?xml version="1.0" encoding="utf-8"?>
-<ds:datastoreItem xmlns:ds="http://schemas.openxmlformats.org/officeDocument/2006/customXml" ds:itemID="{04A86A7B-277C-D447-8D52-EB33C3F5C22B}">
+<ds:datastoreItem xmlns:ds="http://schemas.openxmlformats.org/officeDocument/2006/customXml" ds:itemID="{4511884A-221F-3444-85E4-AF812A68D39F}">
   <ds:schemaRefs>
     <ds:schemaRef ds:uri="http://schemas.openxmlformats.org/officeDocument/2006/bibliography"/>
   </ds:schemaRefs>

</xml_diff>